<commit_message>
moving to OASIS template
</commit_message>
<xml_diff>
--- a/documents/DRAFTv1-stix-v1 2 1-wd01-part1-overview.docx
+++ b/documents/DRAFTv1-stix-v1 2 1-wd01-part1-overview.docx
@@ -4789,51 +4789,25 @@
       <w:r>
         <w:t xml:space="preserve">Figure </w:t>
       </w:r>
-      <w:r>
-        <w:fldChar w:fldCharType="begin"/>
-      </w:r>
-      <w:r>
-        <w:instrText xml:space="preserve"> STYLEREF 1 \s </w:instrText>
-      </w:r>
-      <w:r>
-        <w:fldChar w:fldCharType="separate"/>
-      </w:r>
-      <w:r>
-        <w:rPr>
-          <w:noProof/>
-        </w:rPr>
-        <w:t>1</w:t>
-      </w:r>
-      <w:r>
-        <w:rPr>
-          <w:noProof/>
-        </w:rPr>
-        <w:fldChar w:fldCharType="end"/>
-      </w:r>
+      <w:fldSimple w:instr=" STYLEREF 1 \s ">
+        <w:r>
+          <w:rPr>
+            <w:noProof/>
+          </w:rPr>
+          <w:t>1</w:t>
+        </w:r>
+      </w:fldSimple>
       <w:r>
         <w:noBreakHyphen/>
       </w:r>
-      <w:r>
-        <w:fldChar w:fldCharType="begin"/>
-      </w:r>
-      <w:r>
-        <w:instrText xml:space="preserve"> SEQ Figure \* ARABIC \s 1 </w:instrText>
-      </w:r>
-      <w:r>
-        <w:fldChar w:fldCharType="separate"/>
-      </w:r>
-      <w:r>
-        <w:rPr>
-          <w:noProof/>
-        </w:rPr>
-        <w:t>1</w:t>
-      </w:r>
-      <w:r>
-        <w:rPr>
-          <w:noProof/>
-        </w:rPr>
-        <w:fldChar w:fldCharType="end"/>
-      </w:r>
+      <w:fldSimple w:instr=" SEQ Figure \* ARABIC \s 1 ">
+        <w:r>
+          <w:rPr>
+            <w:noProof/>
+          </w:rPr>
+          <w:t>1</w:t>
+        </w:r>
+      </w:fldSimple>
       <w:bookmarkEnd w:id="7"/>
       <w:r>
         <w:t xml:space="preserve">.  </w:t>
@@ -5527,7 +5501,17 @@
           <w:sz w:val="20"/>
           <w:szCs w:val="20"/>
         </w:rPr>
-        <w:t>CourseOfActionType</w:t>
+        <w:t>CourseOfAc</w:t>
+      </w:r>
+      <w:bookmarkStart w:id="14" w:name="_GoBack"/>
+      <w:bookmarkEnd w:id="14"/>
+      <w:r>
+        <w:rPr>
+          <w:rFonts w:ascii="Courier New" w:hAnsi="Courier New" w:cs="Courier New"/>
+          <w:sz w:val="20"/>
+          <w:szCs w:val="20"/>
+        </w:rPr>
+        <w:t>tionType</w:t>
       </w:r>
       <w:r>
         <w:rPr>
@@ -5650,11 +5634,11 @@
       <w:pPr>
         <w:pStyle w:val="Heading3"/>
       </w:pPr>
-      <w:bookmarkStart w:id="14" w:name="_Toc428208124"/>
+      <w:bookmarkStart w:id="15" w:name="_Toc428208124"/>
       <w:r>
         <w:t>UML Package References</w:t>
       </w:r>
-      <w:bookmarkEnd w:id="14"/>
+      <w:bookmarkEnd w:id="15"/>
     </w:p>
     <w:p>
       <w:r>
@@ -5769,11 +5753,11 @@
       <w:pPr>
         <w:pStyle w:val="Heading3"/>
       </w:pPr>
-      <w:bookmarkStart w:id="15" w:name="_Toc428208125"/>
+      <w:bookmarkStart w:id="16" w:name="_Toc428208125"/>
       <w:r>
         <w:t>UML Diagrams</w:t>
       </w:r>
-      <w:bookmarkEnd w:id="15"/>
+      <w:bookmarkEnd w:id="16"/>
     </w:p>
     <w:p>
       <w:pPr>
@@ -5792,11 +5776,11 @@
       <w:pPr>
         <w:pStyle w:val="Heading4"/>
       </w:pPr>
-      <w:bookmarkStart w:id="16" w:name="_Toc428208126"/>
+      <w:bookmarkStart w:id="17" w:name="_Toc428208126"/>
       <w:r>
         <w:t>Class Properties</w:t>
       </w:r>
-      <w:bookmarkEnd w:id="16"/>
+      <w:bookmarkEnd w:id="17"/>
     </w:p>
     <w:p>
       <w:r>
@@ -5807,11 +5791,11 @@
       <w:pPr>
         <w:pStyle w:val="Heading4"/>
       </w:pPr>
-      <w:bookmarkStart w:id="17" w:name="_Toc428208127"/>
+      <w:bookmarkStart w:id="18" w:name="_Toc428208127"/>
       <w:r>
         <w:t>Diagram Icons and Arrow Types</w:t>
       </w:r>
-      <w:bookmarkEnd w:id="17"/>
+      <w:bookmarkEnd w:id="18"/>
     </w:p>
     <w:p>
       <w:r>
@@ -5916,68 +5900,42 @@
       <w:r>
         <w:t>.</w:t>
       </w:r>
-      <w:bookmarkStart w:id="18" w:name="_Ref397637630"/>
-      <w:bookmarkStart w:id="19" w:name="_Ref418197702"/>
+      <w:bookmarkStart w:id="19" w:name="_Ref397637630"/>
+      <w:bookmarkStart w:id="20" w:name="_Ref418197702"/>
     </w:p>
     <w:p>
       <w:pPr>
         <w:pStyle w:val="Caption"/>
       </w:pPr>
-      <w:bookmarkStart w:id="20" w:name="_Ref418259228"/>
+      <w:bookmarkStart w:id="21" w:name="_Ref418259228"/>
       <w:r>
         <w:t xml:space="preserve">Table </w:t>
       </w:r>
-      <w:r>
-        <w:fldChar w:fldCharType="begin"/>
-      </w:r>
-      <w:r>
-        <w:instrText xml:space="preserve"> STYLEREF 1 \s </w:instrText>
-      </w:r>
-      <w:r>
-        <w:fldChar w:fldCharType="separate"/>
-      </w:r>
-      <w:r>
-        <w:rPr>
-          <w:noProof/>
-        </w:rPr>
-        <w:t>1</w:t>
-      </w:r>
-      <w:r>
-        <w:rPr>
-          <w:noProof/>
-        </w:rPr>
-        <w:fldChar w:fldCharType="end"/>
-      </w:r>
+      <w:fldSimple w:instr=" STYLEREF 1 \s ">
+        <w:r>
+          <w:rPr>
+            <w:noProof/>
+          </w:rPr>
+          <w:t>1</w:t>
+        </w:r>
+      </w:fldSimple>
       <w:r>
         <w:noBreakHyphen/>
       </w:r>
-      <w:r>
-        <w:fldChar w:fldCharType="begin"/>
-      </w:r>
-      <w:r>
-        <w:instrText xml:space="preserve"> SEQ Table \* ARABIC \s 1 </w:instrText>
-      </w:r>
-      <w:r>
-        <w:fldChar w:fldCharType="separate"/>
-      </w:r>
-      <w:r>
-        <w:rPr>
-          <w:noProof/>
-        </w:rPr>
-        <w:t>1</w:t>
-      </w:r>
-      <w:r>
-        <w:rPr>
-          <w:noProof/>
-        </w:rPr>
-        <w:fldChar w:fldCharType="end"/>
-      </w:r>
-      <w:bookmarkEnd w:id="18"/>
+      <w:fldSimple w:instr=" SEQ Table \* ARABIC \s 1 ">
+        <w:r>
+          <w:rPr>
+            <w:noProof/>
+          </w:rPr>
+          <w:t>1</w:t>
+        </w:r>
+      </w:fldSimple>
+      <w:bookmarkEnd w:id="19"/>
+      <w:bookmarkEnd w:id="21"/>
+      <w:r>
+        <w:t>.  UML diagram icons</w:t>
+      </w:r>
       <w:bookmarkEnd w:id="20"/>
-      <w:r>
-        <w:t>.  UML diagram icons</w:t>
-      </w:r>
-      <w:bookmarkEnd w:id="19"/>
     </w:p>
     <w:tbl>
       <w:tblPr>
@@ -6244,10 +6202,10 @@
                   <v:path o:extrusionok="f" gradientshapeok="t" o:connecttype="rect"/>
                   <o:lock v:ext="edit" aspectratio="t"/>
                 </v:shapetype>
-                <v:shape id="_x0000_i1025" type="#_x0000_t75" style="width:21pt;height:21pt" o:ole="">
+                <v:shape id="_x0000_i1025" type="#_x0000_t75" style="width:21.3pt;height:21.3pt" o:ole="">
                   <v:imagedata r:id="rId29" o:title=""/>
                 </v:shape>
-                <o:OLEObject Type="Embed" ProgID="PBrush" ShapeID="_x0000_i1025" DrawAspect="Content" ObjectID="_1501965534" r:id="rId30"/>
+                <o:OLEObject Type="Embed" ProgID="PBrush" ShapeID="_x0000_i1025" DrawAspect="Content" ObjectID="_1502274996" r:id="rId30"/>
               </w:object>
             </w:r>
           </w:p>
@@ -6405,10 +6363,10 @@
             </w:pPr>
             <w:r>
               <w:object w:dxaOrig="270" w:dyaOrig="195" w14:anchorId="5203EFF2">
-                <v:shape id="_x0000_i1026" type="#_x0000_t75" style="width:13.5pt;height:13.5pt" o:ole="">
+                <v:shape id="_x0000_i1026" type="#_x0000_t75" style="width:13.75pt;height:13.75pt" o:ole="">
                   <v:imagedata r:id="rId32" o:title=""/>
                 </v:shape>
-                <o:OLEObject Type="Embed" ProgID="PBrush" ShapeID="_x0000_i1026" DrawAspect="Content" ObjectID="_1501965535" r:id="rId33"/>
+                <o:OLEObject Type="Embed" ProgID="PBrush" ShapeID="_x0000_i1026" DrawAspect="Content" ObjectID="_1502274997" r:id="rId33"/>
               </w:object>
             </w:r>
           </w:p>
@@ -6467,10 +6425,10 @@
             </w:pPr>
             <w:r>
               <w:object w:dxaOrig="210" w:dyaOrig="150" w14:anchorId="7C19013C">
-                <v:shape id="_x0000_i1027" type="#_x0000_t75" style="width:13.5pt;height:13.5pt" o:ole="">
+                <v:shape id="_x0000_i1027" type="#_x0000_t75" style="width:13.75pt;height:13.75pt" o:ole="">
                   <v:imagedata r:id="rId34" o:title=""/>
                 </v:shape>
-                <o:OLEObject Type="Embed" ProgID="PBrush" ShapeID="_x0000_i1027" DrawAspect="Content" ObjectID="_1501965536" r:id="rId35"/>
+                <o:OLEObject Type="Embed" ProgID="PBrush" ShapeID="_x0000_i1027" DrawAspect="Content" ObjectID="_1502274998" r:id="rId35"/>
               </w:object>
             </w:r>
           </w:p>
@@ -6655,10 +6613,10 @@
                 <w:color w:val="000000" w:themeColor="text1"/>
               </w:rPr>
               <w:object w:dxaOrig="1140" w:dyaOrig="780" w14:anchorId="66515155">
-                <v:shape id="_x0000_i1028" type="#_x0000_t75" style="width:58.5pt;height:35.25pt" o:ole="">
+                <v:shape id="_x0000_i1028" type="#_x0000_t75" style="width:58.25pt;height:35.05pt" o:ole="">
                   <v:imagedata r:id="rId36" o:title=""/>
                 </v:shape>
-                <o:OLEObject Type="Embed" ProgID="PBrush" ShapeID="_x0000_i1028" DrawAspect="Content" ObjectID="_1501965537" r:id="rId37"/>
+                <o:OLEObject Type="Embed" ProgID="PBrush" ShapeID="_x0000_i1028" DrawAspect="Content" ObjectID="_1502274999" r:id="rId37"/>
               </w:object>
             </w:r>
           </w:p>
@@ -6694,11 +6652,11 @@
       <w:pPr>
         <w:pStyle w:val="Heading4"/>
       </w:pPr>
-      <w:bookmarkStart w:id="21" w:name="_Toc428208128"/>
+      <w:bookmarkStart w:id="22" w:name="_Toc428208128"/>
       <w:r>
         <w:t>Color Coding</w:t>
       </w:r>
-      <w:bookmarkEnd w:id="21"/>
+      <w:bookmarkEnd w:id="22"/>
     </w:p>
     <w:p>
       <w:pPr>
@@ -6830,7 +6788,7 @@
                     </a:ln>
                     <a:extLst>
                       <a:ext uri="{53640926-AAD7-44d8-BBD7-CCE9431645EC}">
-                        <a14:shadowObscured xmlns="" xmlns:mo="http://schemas.microsoft.com/office/mac/office/2008/main" xmlns:mv="urn:schemas-microsoft-com:mac:vml" xmlns:o="urn:schemas-microsoft-com:office:office" xmlns:v="urn:schemas-microsoft-com:vml" xmlns:w10="urn:schemas-microsoft-com:office:word" xmlns:w="http://schemas.openxmlformats.org/wordprocessingml/2006/main" xmlns:a14="http://schemas.microsoft.com/office/drawing/2010/main"/>
+                        <a14:shadowObscured xmlns:a14="http://schemas.microsoft.com/office/drawing/2010/main" xmlns:w="http://schemas.openxmlformats.org/wordprocessingml/2006/main" xmlns:w10="urn:schemas-microsoft-com:office:word" xmlns:v="urn:schemas-microsoft-com:vml" xmlns:o="urn:schemas-microsoft-com:office:office" xmlns:mv="urn:schemas-microsoft-com:mac:vml" xmlns:mo="http://schemas.microsoft.com/office/mac/office/2008/main" xmlns=""/>
                       </a:ext>
                     </a:extLst>
                   </pic:spPr>
@@ -6845,56 +6803,30 @@
       <w:pPr>
         <w:pStyle w:val="Caption"/>
       </w:pPr>
-      <w:bookmarkStart w:id="22" w:name="_Ref397676401"/>
+      <w:bookmarkStart w:id="23" w:name="_Ref397676401"/>
       <w:r>
         <w:t xml:space="preserve">Figure </w:t>
       </w:r>
-      <w:r>
-        <w:fldChar w:fldCharType="begin"/>
-      </w:r>
-      <w:r>
-        <w:instrText xml:space="preserve"> STYLEREF 1 \s </w:instrText>
-      </w:r>
-      <w:r>
-        <w:fldChar w:fldCharType="separate"/>
-      </w:r>
-      <w:r>
-        <w:rPr>
-          <w:noProof/>
-        </w:rPr>
-        <w:t>1</w:t>
-      </w:r>
-      <w:r>
-        <w:rPr>
-          <w:noProof/>
-        </w:rPr>
-        <w:fldChar w:fldCharType="end"/>
-      </w:r>
+      <w:fldSimple w:instr=" STYLEREF 1 \s ">
+        <w:r>
+          <w:rPr>
+            <w:noProof/>
+          </w:rPr>
+          <w:t>1</w:t>
+        </w:r>
+      </w:fldSimple>
       <w:r>
         <w:noBreakHyphen/>
       </w:r>
-      <w:r>
-        <w:fldChar w:fldCharType="begin"/>
-      </w:r>
-      <w:r>
-        <w:instrText xml:space="preserve"> SEQ Figure \* ARABIC \s 1 </w:instrText>
-      </w:r>
-      <w:r>
-        <w:fldChar w:fldCharType="separate"/>
-      </w:r>
-      <w:r>
-        <w:rPr>
-          <w:noProof/>
-        </w:rPr>
-        <w:t>2</w:t>
-      </w:r>
-      <w:r>
-        <w:rPr>
-          <w:noProof/>
-        </w:rPr>
-        <w:fldChar w:fldCharType="end"/>
-      </w:r>
-      <w:bookmarkEnd w:id="22"/>
+      <w:fldSimple w:instr=" SEQ Figure \* ARABIC \s 1 ">
+        <w:r>
+          <w:rPr>
+            <w:noProof/>
+          </w:rPr>
+          <w:t>2</w:t>
+        </w:r>
+      </w:fldSimple>
+      <w:bookmarkEnd w:id="23"/>
       <w:r>
         <w:t xml:space="preserve">.  </w:t>
       </w:r>
@@ -6906,13 +6838,13 @@
       <w:pPr>
         <w:pStyle w:val="Heading2"/>
       </w:pPr>
-      <w:bookmarkStart w:id="23" w:name="_Toc428208129"/>
+      <w:bookmarkStart w:id="24" w:name="_Toc428208129"/>
       <w:r>
         <w:t>Terminology</w:t>
       </w:r>
       <w:bookmarkEnd w:id="11"/>
       <w:bookmarkEnd w:id="12"/>
-      <w:bookmarkEnd w:id="23"/>
+      <w:bookmarkEnd w:id="24"/>
     </w:p>
     <w:p>
       <w:r>
@@ -7033,21 +6965,39 @@
         <w:t xml:space="preserve">” in this document are to be interpreted as described in </w:t>
       </w:r>
       <w:r>
+        <w:rPr>
+          <w:color w:val="0000EE"/>
+        </w:rPr>
         <w:fldChar w:fldCharType="begin"/>
       </w:r>
       <w:r>
+        <w:rPr>
+          <w:color w:val="0000EE"/>
+        </w:rPr>
         <w:instrText xml:space="preserve"> REF rfc2119 \h </w:instrText>
       </w:r>
       <w:r>
+        <w:rPr>
+          <w:color w:val="0000EE"/>
+        </w:rPr>
+      </w:r>
+      <w:r>
+        <w:rPr>
+          <w:color w:val="0000EE"/>
+        </w:rPr>
         <w:fldChar w:fldCharType="separate"/>
       </w:r>
       <w:r>
         <w:rPr>
           <w:rStyle w:val="Refterm"/>
+          <w:color w:val="0000EE"/>
         </w:rPr>
         <w:t>[RFC2119]</w:t>
       </w:r>
       <w:r>
+        <w:rPr>
+          <w:color w:val="0000EE"/>
+        </w:rPr>
         <w:fldChar w:fldCharType="end"/>
       </w:r>
       <w:r>
@@ -7058,24 +7008,24 @@
       <w:pPr>
         <w:pStyle w:val="Heading2"/>
       </w:pPr>
-      <w:bookmarkStart w:id="24" w:name="_Ref7502892"/>
-      <w:bookmarkStart w:id="25" w:name="_Toc12011611"/>
-      <w:bookmarkStart w:id="26" w:name="_Toc85472894"/>
-      <w:bookmarkStart w:id="27" w:name="_Toc287332008"/>
-      <w:bookmarkStart w:id="28" w:name="_Ref428000766"/>
-      <w:bookmarkStart w:id="29" w:name="_Toc428208130"/>
+      <w:bookmarkStart w:id="25" w:name="_Ref7502892"/>
+      <w:bookmarkStart w:id="26" w:name="_Toc12011611"/>
+      <w:bookmarkStart w:id="27" w:name="_Toc85472894"/>
+      <w:bookmarkStart w:id="28" w:name="_Toc287332008"/>
+      <w:bookmarkStart w:id="29" w:name="_Ref428000766"/>
+      <w:bookmarkStart w:id="30" w:name="_Toc428208130"/>
       <w:r>
         <w:t>Normative</w:t>
       </w:r>
-      <w:bookmarkEnd w:id="24"/>
       <w:bookmarkEnd w:id="25"/>
+      <w:bookmarkEnd w:id="26"/>
       <w:r>
         <w:t xml:space="preserve"> References</w:t>
       </w:r>
-      <w:bookmarkEnd w:id="26"/>
       <w:bookmarkEnd w:id="27"/>
       <w:bookmarkEnd w:id="28"/>
       <w:bookmarkEnd w:id="29"/>
+      <w:bookmarkEnd w:id="30"/>
     </w:p>
     <w:p>
       <w:pPr>
@@ -7090,14 +7040,14 @@
         </w:rPr>
         <w:t>[</w:t>
       </w:r>
-      <w:bookmarkStart w:id="30" w:name="capec"/>
+      <w:bookmarkStart w:id="31" w:name="capec"/>
       <w:r>
         <w:rPr>
           <w:rStyle w:val="Refterm"/>
         </w:rPr>
         <w:t>CAPEC</w:t>
       </w:r>
-      <w:bookmarkEnd w:id="30"/>
+      <w:bookmarkEnd w:id="31"/>
       <w:r>
         <w:rPr>
           <w:rStyle w:val="Refterm"/>
@@ -7180,14 +7130,14 @@
         </w:rPr>
         <w:t>[</w:t>
       </w:r>
-      <w:bookmarkStart w:id="31" w:name="cee"/>
+      <w:bookmarkStart w:id="32" w:name="cee"/>
       <w:r>
         <w:rPr>
           <w:rStyle w:val="Refterm"/>
         </w:rPr>
         <w:t>CEE</w:t>
       </w:r>
-      <w:bookmarkEnd w:id="31"/>
+      <w:bookmarkEnd w:id="32"/>
       <w:r>
         <w:rPr>
           <w:rStyle w:val="Refterm"/>
@@ -7266,14 +7216,14 @@
         <w:lastRenderedPageBreak/>
         <w:t>[</w:t>
       </w:r>
-      <w:bookmarkStart w:id="32" w:name="ciq"/>
+      <w:bookmarkStart w:id="33" w:name="ciq"/>
       <w:r>
         <w:rPr>
           <w:rStyle w:val="Refterm"/>
         </w:rPr>
         <w:t>CIQ</w:t>
       </w:r>
-      <w:bookmarkEnd w:id="32"/>
+      <w:bookmarkEnd w:id="33"/>
       <w:r>
         <w:rPr>
           <w:rStyle w:val="Refterm"/>
@@ -7317,16 +7267,16 @@
         </w:rPr>
         <w:t>[</w:t>
       </w:r>
-      <w:bookmarkStart w:id="33" w:name="rfc2119"/>
-      <w:bookmarkStart w:id="34" w:name="cpe"/>
+      <w:bookmarkStart w:id="34" w:name="rfc2119"/>
+      <w:bookmarkStart w:id="35" w:name="cpe"/>
       <w:r>
         <w:rPr>
           <w:rStyle w:val="Refterm"/>
         </w:rPr>
         <w:t>CPE</w:t>
       </w:r>
-      <w:bookmarkEnd w:id="33"/>
       <w:bookmarkEnd w:id="34"/>
+      <w:bookmarkEnd w:id="35"/>
       <w:r>
         <w:rPr>
           <w:rStyle w:val="Refterm"/>
@@ -7371,14 +7321,14 @@
         </w:rPr>
         <w:t>[</w:t>
       </w:r>
-      <w:bookmarkStart w:id="35" w:name="cve"/>
+      <w:bookmarkStart w:id="36" w:name="cve"/>
       <w:r>
         <w:rPr>
           <w:b/>
         </w:rPr>
         <w:t>CVE</w:t>
       </w:r>
-      <w:bookmarkEnd w:id="35"/>
+      <w:bookmarkEnd w:id="36"/>
       <w:r>
         <w:rPr>
           <w:b/>
@@ -7390,12 +7340,7 @@
         <w:t xml:space="preserve">Common Vulnerabilities and Exposures (CVE). </w:t>
       </w:r>
       <w:r>
-        <w:t xml:space="preserve">(2015, Jul. 28). The MITRE </w:t>
-      </w:r>
-      <w:bookmarkStart w:id="36" w:name="_GoBack"/>
-      <w:bookmarkEnd w:id="36"/>
-      <w:r>
-        <w:t xml:space="preserve">Corporation. [Online]. Available: </w:t>
+        <w:t xml:space="preserve">(2015, Jul. 28). The MITRE Corporation. [Online]. Available: </w:t>
       </w:r>
       <w:hyperlink r:id="rId43" w:history="1">
         <w:r>
@@ -8880,51 +8825,25 @@
       <w:r>
         <w:t xml:space="preserve">Figure </w:t>
       </w:r>
-      <w:r>
-        <w:fldChar w:fldCharType="begin"/>
-      </w:r>
-      <w:r>
-        <w:instrText xml:space="preserve"> STYLEREF 1 \s </w:instrText>
-      </w:r>
-      <w:r>
-        <w:fldChar w:fldCharType="separate"/>
-      </w:r>
-      <w:r>
-        <w:rPr>
-          <w:noProof/>
-        </w:rPr>
-        <w:t>2</w:t>
-      </w:r>
-      <w:r>
-        <w:rPr>
-          <w:noProof/>
-        </w:rPr>
-        <w:fldChar w:fldCharType="end"/>
-      </w:r>
+      <w:fldSimple w:instr=" STYLEREF 1 \s ">
+        <w:r>
+          <w:rPr>
+            <w:noProof/>
+          </w:rPr>
+          <w:t>2</w:t>
+        </w:r>
+      </w:fldSimple>
       <w:r>
         <w:noBreakHyphen/>
       </w:r>
-      <w:r>
-        <w:fldChar w:fldCharType="begin"/>
-      </w:r>
-      <w:r>
-        <w:instrText xml:space="preserve"> SEQ Figure \* ARABIC \s 1 </w:instrText>
-      </w:r>
-      <w:r>
-        <w:fldChar w:fldCharType="separate"/>
-      </w:r>
-      <w:r>
-        <w:rPr>
-          <w:noProof/>
-        </w:rPr>
-        <w:t>1</w:t>
-      </w:r>
-      <w:r>
-        <w:rPr>
-          <w:noProof/>
-        </w:rPr>
-        <w:fldChar w:fldCharType="end"/>
-      </w:r>
+      <w:fldSimple w:instr=" SEQ Figure \* ARABIC \s 1 ">
+        <w:r>
+          <w:rPr>
+            <w:noProof/>
+          </w:rPr>
+          <w:t>1</w:t>
+        </w:r>
+      </w:fldSimple>
       <w:bookmarkEnd w:id="58"/>
       <w:r>
         <w:t>. The STIX architecture</w:t>
@@ -9713,7 +9632,7 @@
                     </a:ln>
                     <a:extLst>
                       <a:ext uri="{53640926-AAD7-44d8-BBD7-CCE9431645EC}">
-                        <a14:shadowObscured xmlns="" xmlns:mo="http://schemas.microsoft.com/office/mac/office/2008/main" xmlns:mv="urn:schemas-microsoft-com:mac:vml" xmlns:o="urn:schemas-microsoft-com:office:office" xmlns:v="urn:schemas-microsoft-com:vml" xmlns:w10="urn:schemas-microsoft-com:office:word" xmlns:w="http://schemas.openxmlformats.org/wordprocessingml/2006/main" xmlns:a14="http://schemas.microsoft.com/office/drawing/2010/main"/>
+                        <a14:shadowObscured xmlns:a14="http://schemas.microsoft.com/office/drawing/2010/main" xmlns:w="http://schemas.openxmlformats.org/wordprocessingml/2006/main" xmlns:w10="urn:schemas-microsoft-com:office:word" xmlns:v="urn:schemas-microsoft-com:vml" xmlns:o="urn:schemas-microsoft-com:office:office" xmlns:mv="urn:schemas-microsoft-com:mac:vml" xmlns:mo="http://schemas.microsoft.com/office/mac/office/2008/main" xmlns=""/>
                       </a:ext>
                     </a:extLst>
                   </pic:spPr>
@@ -10835,51 +10754,25 @@
       <w:r>
         <w:t xml:space="preserve">Table </w:t>
       </w:r>
-      <w:r>
-        <w:fldChar w:fldCharType="begin"/>
-      </w:r>
-      <w:r>
-        <w:instrText xml:space="preserve"> STYLEREF 1 \s </w:instrText>
-      </w:r>
-      <w:r>
-        <w:fldChar w:fldCharType="separate"/>
-      </w:r>
-      <w:r>
-        <w:rPr>
-          <w:noProof/>
-        </w:rPr>
-        <w:t>2</w:t>
-      </w:r>
-      <w:r>
-        <w:rPr>
-          <w:noProof/>
-        </w:rPr>
-        <w:fldChar w:fldCharType="end"/>
-      </w:r>
+      <w:fldSimple w:instr=" STYLEREF 1 \s ">
+        <w:r>
+          <w:rPr>
+            <w:noProof/>
+          </w:rPr>
+          <w:t>2</w:t>
+        </w:r>
+      </w:fldSimple>
       <w:r>
         <w:noBreakHyphen/>
       </w:r>
-      <w:r>
-        <w:fldChar w:fldCharType="begin"/>
-      </w:r>
-      <w:r>
-        <w:instrText xml:space="preserve"> SEQ Table \* ARABIC \s 1 </w:instrText>
-      </w:r>
-      <w:r>
-        <w:fldChar w:fldCharType="separate"/>
-      </w:r>
-      <w:r>
-        <w:rPr>
-          <w:noProof/>
-        </w:rPr>
-        <w:t>1</w:t>
-      </w:r>
-      <w:r>
-        <w:rPr>
-          <w:noProof/>
-        </w:rPr>
-        <w:fldChar w:fldCharType="end"/>
-      </w:r>
+      <w:fldSimple w:instr=" SEQ Table \* ARABIC \s 1 ">
+        <w:r>
+          <w:rPr>
+            <w:noProof/>
+          </w:rPr>
+          <w:t>1</w:t>
+        </w:r>
+      </w:fldSimple>
       <w:bookmarkEnd w:id="90"/>
       <w:r>
         <w:t>.  Common basic data types</w:t>
@@ -11257,51 +11150,25 @@
       <w:r>
         <w:t xml:space="preserve">Table </w:t>
       </w:r>
-      <w:r>
-        <w:fldChar w:fldCharType="begin"/>
-      </w:r>
-      <w:r>
-        <w:instrText xml:space="preserve"> STYLEREF 1 \s </w:instrText>
-      </w:r>
-      <w:r>
-        <w:fldChar w:fldCharType="separate"/>
-      </w:r>
-      <w:r>
-        <w:rPr>
-          <w:noProof/>
-        </w:rPr>
-        <w:t>2</w:t>
-      </w:r>
-      <w:r>
-        <w:rPr>
-          <w:noProof/>
-        </w:rPr>
-        <w:fldChar w:fldCharType="end"/>
-      </w:r>
+      <w:fldSimple w:instr=" STYLEREF 1 \s ">
+        <w:r>
+          <w:rPr>
+            <w:noProof/>
+          </w:rPr>
+          <w:t>2</w:t>
+        </w:r>
+      </w:fldSimple>
       <w:r>
         <w:noBreakHyphen/>
       </w:r>
-      <w:r>
-        <w:fldChar w:fldCharType="begin"/>
-      </w:r>
-      <w:r>
-        <w:instrText xml:space="preserve"> SEQ Table \* ARABIC \s 1 </w:instrText>
-      </w:r>
-      <w:r>
-        <w:fldChar w:fldCharType="separate"/>
-      </w:r>
-      <w:r>
-        <w:rPr>
-          <w:noProof/>
-        </w:rPr>
-        <w:t>2</w:t>
-      </w:r>
-      <w:r>
-        <w:rPr>
-          <w:noProof/>
-        </w:rPr>
-        <w:fldChar w:fldCharType="end"/>
-      </w:r>
+      <w:fldSimple w:instr=" SEQ Table \* ARABIC \s 1 ">
+        <w:r>
+          <w:rPr>
+            <w:noProof/>
+          </w:rPr>
+          <w:t>2</w:t>
+        </w:r>
+      </w:fldSimple>
       <w:bookmarkEnd w:id="94"/>
       <w:r>
         <w:t xml:space="preserve">.  </w:t>
@@ -12327,51 +12194,25 @@
       <w:r>
         <w:t xml:space="preserve">Table </w:t>
       </w:r>
-      <w:r>
-        <w:fldChar w:fldCharType="begin"/>
-      </w:r>
-      <w:r>
-        <w:instrText xml:space="preserve"> STYLEREF 1 \s </w:instrText>
-      </w:r>
-      <w:r>
-        <w:fldChar w:fldCharType="separate"/>
-      </w:r>
-      <w:r>
-        <w:rPr>
-          <w:noProof/>
-        </w:rPr>
-        <w:t>3</w:t>
-      </w:r>
-      <w:r>
-        <w:rPr>
-          <w:noProof/>
-        </w:rPr>
-        <w:fldChar w:fldCharType="end"/>
-      </w:r>
+      <w:fldSimple w:instr=" STYLEREF 1 \s ">
+        <w:r>
+          <w:rPr>
+            <w:noProof/>
+          </w:rPr>
+          <w:t>3</w:t>
+        </w:r>
+      </w:fldSimple>
       <w:r>
         <w:noBreakHyphen/>
       </w:r>
-      <w:r>
-        <w:fldChar w:fldCharType="begin"/>
-      </w:r>
-      <w:r>
-        <w:instrText xml:space="preserve"> SEQ Table \* ARABIC \s 1 </w:instrText>
-      </w:r>
-      <w:r>
-        <w:fldChar w:fldCharType="separate"/>
-      </w:r>
-      <w:r>
-        <w:rPr>
-          <w:noProof/>
-        </w:rPr>
-        <w:t>1</w:t>
-      </w:r>
-      <w:r>
-        <w:rPr>
-          <w:noProof/>
-        </w:rPr>
-        <w:fldChar w:fldCharType="end"/>
-      </w:r>
+      <w:fldSimple w:instr=" SEQ Table \* ARABIC \s 1 ">
+        <w:r>
+          <w:rPr>
+            <w:noProof/>
+          </w:rPr>
+          <w:t>1</w:t>
+        </w:r>
+      </w:fldSimple>
       <w:bookmarkEnd w:id="100"/>
       <w:r>
         <w:t xml:space="preserve">.  </w:t>
@@ -16375,54 +16216,25 @@
       <w:r>
         <w:t xml:space="preserve">Table </w:t>
       </w:r>
-      <w:r>
-        <w:fldChar w:fldCharType="begin"/>
-      </w:r>
-      <w:r>
-        <w:instrText xml:space="preserve"> STYLEREF 1 \s </w:instrText>
-      </w:r>
-      <w:r>
-        <w:fldChar w:fldCharType="separate"/>
-      </w:r>
-      <w:r>
-        <w:rPr>
-          <w:noProof/>
-        </w:rPr>
-        <w:t>3</w:t>
-      </w:r>
-      <w:r>
-        <w:rPr>
-          <w:noProof/>
-        </w:rPr>
-        <w:fldChar w:fldCharType="end"/>
-      </w:r>
+      <w:fldSimple w:instr=" STYLEREF 1 \s ">
+        <w:r>
+          <w:rPr>
+            <w:noProof/>
+          </w:rPr>
+          <w:t>3</w:t>
+        </w:r>
+      </w:fldSimple>
       <w:r>
         <w:noBreakHyphen/>
       </w:r>
-      <w:r>
-        <w:fldChar w:fldCharType="begin"/>
-      </w:r>
-      <w:r>
-        <w:instrText xml:space="preserve"> SEQ Table </w:instrText>
-      </w:r>
-      <w:r>
-        <w:instrText xml:space="preserve">\* ARABIC \s 1 </w:instrText>
-      </w:r>
-      <w:r>
-        <w:fldChar w:fldCharType="separate"/>
-      </w:r>
-      <w:r>
-        <w:rPr>
-          <w:noProof/>
-        </w:rPr>
-        <w:t>2</w:t>
-      </w:r>
-      <w:r>
-        <w:rPr>
-          <w:noProof/>
-        </w:rPr>
-        <w:fldChar w:fldCharType="end"/>
-      </w:r>
+      <w:fldSimple w:instr=" SEQ Table \* ARABIC \s 1 ">
+        <w:r>
+          <w:rPr>
+            <w:noProof/>
+          </w:rPr>
+          <w:t>2</w:t>
+        </w:r>
+      </w:fldSimple>
       <w:bookmarkEnd w:id="103"/>
       <w:r>
         <w:t>.  Naming formats of different object types</w:t>
@@ -18348,7 +18160,7 @@
         <w:sz w:val="16"/>
         <w:szCs w:val="16"/>
       </w:rPr>
-      <w:t>18</w:t>
+      <w:t>21</w:t>
     </w:r>
     <w:r>
       <w:rPr>
@@ -22605,7 +22417,7 @@
 </file>
 
 <file path=customXml/itemProps1.xml><?xml version="1.0" encoding="utf-8"?>
-<ds:datastoreItem xmlns:ds="http://schemas.openxmlformats.org/officeDocument/2006/customXml" ds:itemID="{960A87C3-D1EC-4DFA-BC33-BAA0553BF023}">
+<ds:datastoreItem xmlns:ds="http://schemas.openxmlformats.org/officeDocument/2006/customXml" ds:itemID="{DE0D9438-043D-48D2-8820-165102E5B96E}">
   <ds:schemaRefs>
     <ds:schemaRef ds:uri="http://schemas.openxmlformats.org/officeDocument/2006/bibliography"/>
   </ds:schemaRefs>

</xml_diff>

<commit_message>
removed unneeded section break
</commit_message>
<xml_diff>
--- a/documents/DRAFTv1-stix-v1 2 1-wd01-part1-overview.docx
+++ b/documents/DRAFTv1-stix-v1 2 1-wd01-part1-overview.docx
@@ -4742,7 +4742,7 @@
                     </a:ln>
                     <a:extLst>
                       <a:ext uri="{53640926-AAD7-44d8-BBD7-CCE9431645EC}">
-                        <a14:shadowObscured xmlns:a14="http://schemas.microsoft.com/office/drawing/2010/main" xmlns:w="http://schemas.openxmlformats.org/wordprocessingml/2006/main" xmlns:w10="urn:schemas-microsoft-com:office:word" xmlns:v="urn:schemas-microsoft-com:vml" xmlns:o="urn:schemas-microsoft-com:office:office" xmlns:mv="urn:schemas-microsoft-com:mac:vml" xmlns:mo="http://schemas.microsoft.com/office/mac/office/2008/main" xmlns=""/>
+                        <a14:shadowObscured xmlns="" xmlns:mo="http://schemas.microsoft.com/office/mac/office/2008/main" xmlns:mv="urn:schemas-microsoft-com:mac:vml" xmlns:o="urn:schemas-microsoft-com:office:office" xmlns:v="urn:schemas-microsoft-com:vml" xmlns:w10="urn:schemas-microsoft-com:office:word" xmlns:w="http://schemas.openxmlformats.org/wordprocessingml/2006/main" xmlns:a14="http://schemas.microsoft.com/office/drawing/2010/main"/>
                       </a:ext>
                     </a:extLst>
                   </pic:spPr>
@@ -4765,51 +4765,25 @@
       <w:r>
         <w:t xml:space="preserve">Figure </w:t>
       </w:r>
-      <w:r>
-        <w:fldChar w:fldCharType="begin"/>
-      </w:r>
-      <w:r>
-        <w:instrText xml:space="preserve"> STYLEREF 1 \s </w:instrText>
-      </w:r>
-      <w:r>
-        <w:fldChar w:fldCharType="separate"/>
-      </w:r>
-      <w:r>
-        <w:rPr>
-          <w:noProof/>
-        </w:rPr>
-        <w:t>1</w:t>
-      </w:r>
-      <w:r>
-        <w:rPr>
-          <w:noProof/>
-        </w:rPr>
-        <w:fldChar w:fldCharType="end"/>
-      </w:r>
+      <w:fldSimple w:instr=" STYLEREF 1 \s ">
+        <w:r>
+          <w:rPr>
+            <w:noProof/>
+          </w:rPr>
+          <w:t>1</w:t>
+        </w:r>
+      </w:fldSimple>
       <w:r>
         <w:noBreakHyphen/>
       </w:r>
-      <w:r>
-        <w:fldChar w:fldCharType="begin"/>
-      </w:r>
-      <w:r>
-        <w:instrText xml:space="preserve"> SEQ Figure \* ARABIC \s 1 </w:instrText>
-      </w:r>
-      <w:r>
-        <w:fldChar w:fldCharType="separate"/>
-      </w:r>
-      <w:r>
-        <w:rPr>
-          <w:noProof/>
-        </w:rPr>
-        <w:t>1</w:t>
-      </w:r>
-      <w:r>
-        <w:rPr>
-          <w:noProof/>
-        </w:rPr>
-        <w:fldChar w:fldCharType="end"/>
-      </w:r>
+      <w:fldSimple w:instr=" SEQ Figure \* ARABIC \s 1 ">
+        <w:r>
+          <w:rPr>
+            <w:noProof/>
+          </w:rPr>
+          <w:t>1</w:t>
+        </w:r>
+      </w:fldSimple>
       <w:bookmarkEnd w:id="5"/>
       <w:r>
         <w:t xml:space="preserve">.  </w:t>
@@ -5910,51 +5884,25 @@
       <w:r>
         <w:t xml:space="preserve">Table </w:t>
       </w:r>
-      <w:r>
-        <w:fldChar w:fldCharType="begin"/>
-      </w:r>
-      <w:r>
-        <w:instrText xml:space="preserve"> STYLEREF 1 \s </w:instrText>
-      </w:r>
-      <w:r>
-        <w:fldChar w:fldCharType="separate"/>
-      </w:r>
-      <w:r>
-        <w:rPr>
-          <w:noProof/>
-        </w:rPr>
-        <w:t>1</w:t>
-      </w:r>
-      <w:r>
-        <w:rPr>
-          <w:noProof/>
-        </w:rPr>
-        <w:fldChar w:fldCharType="end"/>
-      </w:r>
+      <w:fldSimple w:instr=" STYLEREF 1 \s ">
+        <w:r>
+          <w:rPr>
+            <w:noProof/>
+          </w:rPr>
+          <w:t>1</w:t>
+        </w:r>
+      </w:fldSimple>
       <w:r>
         <w:noBreakHyphen/>
       </w:r>
-      <w:r>
-        <w:fldChar w:fldCharType="begin"/>
-      </w:r>
-      <w:r>
-        <w:instrText xml:space="preserve"> SEQ Table \* ARABIC \s 1 </w:instrText>
-      </w:r>
-      <w:r>
-        <w:fldChar w:fldCharType="separate"/>
-      </w:r>
-      <w:r>
-        <w:rPr>
-          <w:noProof/>
-        </w:rPr>
-        <w:t>1</w:t>
-      </w:r>
-      <w:r>
-        <w:rPr>
-          <w:noProof/>
-        </w:rPr>
-        <w:fldChar w:fldCharType="end"/>
-      </w:r>
+      <w:fldSimple w:instr=" SEQ Table \* ARABIC \s 1 ">
+        <w:r>
+          <w:rPr>
+            <w:noProof/>
+          </w:rPr>
+          <w:t>1</w:t>
+        </w:r>
+      </w:fldSimple>
       <w:bookmarkEnd w:id="16"/>
       <w:bookmarkEnd w:id="18"/>
       <w:r>
@@ -6227,7 +6175,7 @@
                 <v:shape id="_x0000_i1025" type="#_x0000_t75" style="width:21.75pt;height:21.75pt" o:ole="">
                   <v:imagedata r:id="rId26" o:title=""/>
                 </v:shape>
-                <o:OLEObject Type="Embed" ProgID="PBrush" ShapeID="_x0000_i1025" DrawAspect="Content" ObjectID="_1503990190" r:id="rId27"/>
+                <o:OLEObject Type="Embed" ProgID="PBrush" ShapeID="_x0000_i1025" DrawAspect="Content" ObjectID="_1503990337" r:id="rId27"/>
               </w:object>
             </w:r>
           </w:p>
@@ -6388,7 +6336,7 @@
                 <v:shape id="_x0000_i1026" type="#_x0000_t75" style="width:14.25pt;height:14.25pt" o:ole="">
                   <v:imagedata r:id="rId29" o:title=""/>
                 </v:shape>
-                <o:OLEObject Type="Embed" ProgID="PBrush" ShapeID="_x0000_i1026" DrawAspect="Content" ObjectID="_1503990191" r:id="rId30"/>
+                <o:OLEObject Type="Embed" ProgID="PBrush" ShapeID="_x0000_i1026" DrawAspect="Content" ObjectID="_1503990338" r:id="rId30"/>
               </w:object>
             </w:r>
           </w:p>
@@ -6450,7 +6398,7 @@
                 <v:shape id="_x0000_i1027" type="#_x0000_t75" style="width:14.25pt;height:14.25pt" o:ole="">
                   <v:imagedata r:id="rId31" o:title=""/>
                 </v:shape>
-                <o:OLEObject Type="Embed" ProgID="PBrush" ShapeID="_x0000_i1027" DrawAspect="Content" ObjectID="_1503990192" r:id="rId32"/>
+                <o:OLEObject Type="Embed" ProgID="PBrush" ShapeID="_x0000_i1027" DrawAspect="Content" ObjectID="_1503990339" r:id="rId32"/>
               </w:object>
             </w:r>
           </w:p>
@@ -6568,9 +6516,9 @@
                     </wp:anchor>
                   </w:drawing>
                 </mc:Choice>
-                <mc:Fallback xmlns:mv="urn:schemas-microsoft-com:mac:vml" xmlns:mo="http://schemas.microsoft.com/office/mac/office/2008/main">
+                <mc:Fallback>
                   <w:pict>
-                    <v:shapetype w14:anchorId="50F30CA4" id="_x0000_t32" coordsize="21600,21600" o:spt="32" o:oned="t" path="m,l21600,21600e" filled="f">
+                    <v:shapetype w14:anchorId="7A4322A4" id="_x0000_t32" coordsize="21600,21600" o:spt="32" o:oned="t" path="m,l21600,21600e" filled="f">
                       <v:path arrowok="t" fillok="f" o:connecttype="none"/>
                       <o:lock v:ext="edit" shapetype="t"/>
                     </v:shapetype>
@@ -6638,7 +6586,7 @@
                 <v:shape id="_x0000_i1028" type="#_x0000_t75" style="width:57.75pt;height:36pt" o:ole="">
                   <v:imagedata r:id="rId33" o:title=""/>
                 </v:shape>
-                <o:OLEObject Type="Embed" ProgID="PBrush" ShapeID="_x0000_i1028" DrawAspect="Content" ObjectID="_1503990193" r:id="rId34"/>
+                <o:OLEObject Type="Embed" ProgID="PBrush" ShapeID="_x0000_i1028" DrawAspect="Content" ObjectID="_1503990340" r:id="rId34"/>
               </w:object>
             </w:r>
           </w:p>
@@ -6804,7 +6752,7 @@
                     </a:ln>
                     <a:extLst>
                       <a:ext uri="{53640926-AAD7-44d8-BBD7-CCE9431645EC}">
-                        <a14:shadowObscured xmlns:a14="http://schemas.microsoft.com/office/drawing/2010/main" xmlns:w="http://schemas.openxmlformats.org/wordprocessingml/2006/main" xmlns:w10="urn:schemas-microsoft-com:office:word" xmlns:v="urn:schemas-microsoft-com:vml" xmlns:o="urn:schemas-microsoft-com:office:office" xmlns:mv="urn:schemas-microsoft-com:mac:vml" xmlns:mo="http://schemas.microsoft.com/office/mac/office/2008/main" xmlns=""/>
+                        <a14:shadowObscured xmlns="" xmlns:mo="http://schemas.microsoft.com/office/mac/office/2008/main" xmlns:mv="urn:schemas-microsoft-com:mac:vml" xmlns:o="urn:schemas-microsoft-com:office:office" xmlns:v="urn:schemas-microsoft-com:vml" xmlns:w10="urn:schemas-microsoft-com:office:word" xmlns:w="http://schemas.openxmlformats.org/wordprocessingml/2006/main" xmlns:a14="http://schemas.microsoft.com/office/drawing/2010/main"/>
                       </a:ext>
                     </a:extLst>
                   </pic:spPr>
@@ -6823,51 +6771,25 @@
       <w:r>
         <w:t xml:space="preserve">Figure </w:t>
       </w:r>
-      <w:r>
-        <w:fldChar w:fldCharType="begin"/>
-      </w:r>
-      <w:r>
-        <w:instrText xml:space="preserve"> STYLEREF 1 \s </w:instrText>
-      </w:r>
-      <w:r>
-        <w:fldChar w:fldCharType="separate"/>
-      </w:r>
-      <w:r>
-        <w:rPr>
-          <w:noProof/>
-        </w:rPr>
-        <w:t>1</w:t>
-      </w:r>
-      <w:r>
-        <w:rPr>
-          <w:noProof/>
-        </w:rPr>
-        <w:fldChar w:fldCharType="end"/>
-      </w:r>
+      <w:fldSimple w:instr=" STYLEREF 1 \s ">
+        <w:r>
+          <w:rPr>
+            <w:noProof/>
+          </w:rPr>
+          <w:t>1</w:t>
+        </w:r>
+      </w:fldSimple>
       <w:r>
         <w:noBreakHyphen/>
       </w:r>
-      <w:r>
-        <w:fldChar w:fldCharType="begin"/>
-      </w:r>
-      <w:r>
-        <w:instrText xml:space="preserve"> SEQ Figure \* ARABIC \s 1 </w:instrText>
-      </w:r>
-      <w:r>
-        <w:fldChar w:fldCharType="separate"/>
-      </w:r>
-      <w:r>
-        <w:rPr>
-          <w:noProof/>
-        </w:rPr>
-        <w:t>2</w:t>
-      </w:r>
-      <w:r>
-        <w:rPr>
-          <w:noProof/>
-        </w:rPr>
-        <w:fldChar w:fldCharType="end"/>
-      </w:r>
+      <w:fldSimple w:instr=" SEQ Figure \* ARABIC \s 1 ">
+        <w:r>
+          <w:rPr>
+            <w:noProof/>
+          </w:rPr>
+          <w:t>2</w:t>
+        </w:r>
+      </w:fldSimple>
       <w:bookmarkEnd w:id="20"/>
       <w:r>
         <w:t xml:space="preserve">.  </w:t>
@@ -7009,10 +6931,7 @@
         <w:t>” in this document are t</w:t>
       </w:r>
       <w:r>
-        <w:t xml:space="preserve">o be interpreted as described </w:t>
-      </w:r>
-      <w:r>
-        <w:t xml:space="preserve">in </w:t>
+        <w:t xml:space="preserve">o be interpreted as described in </w:t>
       </w:r>
       <w:r>
         <w:rPr>
@@ -7048,35 +6967,7 @@
           <w:rStyle w:val="Refterm"/>
           <w:color w:val="0000EE"/>
         </w:rPr>
-        <w:t>[R</w:t>
-      </w:r>
-      <w:r>
-        <w:rPr>
-          <w:rStyle w:val="Refterm"/>
-          <w:color w:val="0000EE"/>
-        </w:rPr>
-        <w:t>F</w:t>
-      </w:r>
-      <w:r>
-        <w:rPr>
-          <w:rStyle w:val="Refterm"/>
-          <w:color w:val="0000EE"/>
-        </w:rPr>
-        <w:t>C</w:t>
-      </w:r>
-      <w:r>
-        <w:rPr>
-          <w:rStyle w:val="Refterm"/>
-          <w:color w:val="0000EE"/>
-        </w:rPr>
-        <w:t>2</w:t>
-      </w:r>
-      <w:r>
-        <w:rPr>
-          <w:rStyle w:val="Refterm"/>
-          <w:color w:val="0000EE"/>
-        </w:rPr>
-        <w:t>119]</w:t>
+        <w:t>[RFC2119]</w:t>
       </w:r>
       <w:r>
         <w:rPr>
@@ -7772,8 +7663,6 @@
         <w:t>[</w:t>
       </w:r>
       <w:bookmarkStart w:id="40" w:name="rfc2119"/>
-      <w:bookmarkStart w:id="41" w:name="_GoBack"/>
-      <w:bookmarkEnd w:id="41"/>
       <w:r>
         <w:rPr>
           <w:rStyle w:val="Refterm"/>
@@ -7843,14 +7732,14 @@
         </w:rPr>
         <w:t>[</w:t>
       </w:r>
-      <w:bookmarkStart w:id="42" w:name="rfc3986"/>
+      <w:bookmarkStart w:id="41" w:name="rfc3986"/>
       <w:r>
         <w:rPr>
           <w:rStyle w:val="Refterm"/>
         </w:rPr>
         <w:t>RFC3986</w:t>
       </w:r>
-      <w:bookmarkEnd w:id="42"/>
+      <w:bookmarkEnd w:id="41"/>
       <w:r>
         <w:rPr>
           <w:rStyle w:val="Refterm"/>
@@ -7938,14 +7827,14 @@
         </w:rPr>
         <w:t>[</w:t>
       </w:r>
-      <w:bookmarkStart w:id="43" w:name="rfc5646"/>
+      <w:bookmarkStart w:id="42" w:name="rfc5646"/>
       <w:r>
         <w:rPr>
           <w:b/>
         </w:rPr>
         <w:t>RFC5646</w:t>
       </w:r>
-      <w:bookmarkEnd w:id="43"/>
+      <w:bookmarkEnd w:id="42"/>
       <w:r>
         <w:rPr>
           <w:b/>
@@ -7987,13 +7876,73 @@
         </w:rPr>
         <w:t>[</w:t>
       </w:r>
-      <w:bookmarkStart w:id="44" w:name="W3Name"/>
+      <w:bookmarkStart w:id="43" w:name="W3Name"/>
       <w:r>
         <w:rPr>
           <w:b/>
         </w:rPr>
         <w:t>W3Name</w:t>
       </w:r>
+      <w:bookmarkEnd w:id="43"/>
+      <w:r>
+        <w:rPr>
+          <w:b/>
+        </w:rPr>
+        <w:t>]</w:t>
+      </w:r>
+      <w:r>
+        <w:rPr>
+          <w:b/>
+        </w:rPr>
+        <w:tab/>
+      </w:r>
+      <w:r>
+        <w:rPr>
+          <w:b/>
+        </w:rPr>
+        <w:t>“</w:t>
+      </w:r>
+      <w:r>
+        <w:t xml:space="preserve">Namespaces in XML 1.0 (Third </w:t>
+      </w:r>
+      <w:r>
+        <w:t>Edition),” W3C Recommendation, 8 December 2009. Available:</w:t>
+      </w:r>
+      <w:r>
+        <w:t xml:space="preserve"> </w:t>
+      </w:r>
+      <w:hyperlink r:id="rId50" w:history="1">
+        <w:r>
+          <w:rPr>
+            <w:rStyle w:val="Hyperlink"/>
+          </w:rPr>
+          <w:t>http://www.w3.org/TR/REC-xml-names</w:t>
+        </w:r>
+      </w:hyperlink>
+      <w:r>
+        <w:rPr>
+          <w:rStyle w:val="Hyperlink"/>
+        </w:rPr>
+        <w:t>.</w:t>
+      </w:r>
+    </w:p>
+    <w:p>
+      <w:pPr>
+        <w:pStyle w:val="Ref"/>
+      </w:pPr>
+      <w:r>
+        <w:rPr>
+          <w:b/>
+        </w:rPr>
+        <w:t>[</w:t>
+      </w:r>
+      <w:bookmarkStart w:id="44" w:name="W3DT"/>
+      <w:r>
+        <w:rPr>
+          <w:b/>
+        </w:rPr>
+        <w:t>W3DT</w:t>
+      </w:r>
       <w:bookmarkEnd w:id="44"/>
       <w:r>
         <w:rPr>
@@ -8014,20 +7963,23 @@
         <w:t>“</w:t>
       </w:r>
       <w:r>
-        <w:t xml:space="preserve">Namespaces in XML 1.0 (Third </w:t>
-      </w:r>
-      <w:r>
-        <w:t>Edition),” W3C Recommendation, 8 December 2009. Available:</w:t>
+        <w:t xml:space="preserve">XML Schema Part 2: </w:t>
+      </w:r>
+      <w:r>
+        <w:t>Datatypes Second Edition</w:t>
+      </w:r>
+      <w:r>
+        <w:t>,” W3C Recommendation, 28 October 2004. Available:</w:t>
       </w:r>
       <w:r>
         <w:t xml:space="preserve"> </w:t>
       </w:r>
-      <w:hyperlink r:id="rId50" w:history="1">
+      <w:hyperlink r:id="rId51" w:history="1">
         <w:r>
           <w:rPr>
             <w:rStyle w:val="Hyperlink"/>
           </w:rPr>
-          <w:t>http://www.w3.org/TR/REC-xml-names</w:t>
+          <w:t>http://www.w3.org/TR/xmlschema-2</w:t>
         </w:r>
       </w:hyperlink>
       <w:r>
@@ -8039,82 +7991,121 @@
     </w:p>
     <w:p>
       <w:pPr>
-        <w:pStyle w:val="Ref"/>
-      </w:pPr>
-      <w:r>
-        <w:rPr>
-          <w:b/>
-        </w:rPr>
-        <w:t>[</w:t>
-      </w:r>
-      <w:bookmarkStart w:id="45" w:name="W3DT"/>
-      <w:r>
-        <w:rPr>
-          <w:b/>
-        </w:rPr>
-        <w:t>W3DT</w:t>
+        <w:pStyle w:val="Heading2"/>
+      </w:pPr>
+      <w:bookmarkStart w:id="45" w:name="_Toc85472895"/>
+      <w:bookmarkStart w:id="46" w:name="_Toc287332009"/>
+      <w:bookmarkStart w:id="47" w:name="_Ref428000779"/>
+      <w:bookmarkStart w:id="48" w:name="_Toc429676493"/>
+      <w:r>
+        <w:t>Non-Normative References</w:t>
       </w:r>
       <w:bookmarkEnd w:id="45"/>
-      <w:r>
-        <w:rPr>
-          <w:b/>
-        </w:rPr>
-        <w:t>]</w:t>
-      </w:r>
-      <w:r>
-        <w:rPr>
-          <w:b/>
-        </w:rPr>
-        <w:tab/>
-      </w:r>
-      <w:r>
-        <w:rPr>
-          <w:b/>
-        </w:rPr>
-        <w:t>“</w:t>
-      </w:r>
-      <w:r>
-        <w:t xml:space="preserve">XML Schema Part 2: </w:t>
-      </w:r>
-      <w:r>
-        <w:t>Datatypes Second Edition</w:t>
-      </w:r>
-      <w:r>
-        <w:t>,” W3C Recommendation, 28 October 2004. Available:</w:t>
-      </w:r>
-      <w:r>
-        <w:t xml:space="preserve"> </w:t>
-      </w:r>
-      <w:hyperlink r:id="rId51" w:history="1">
-        <w:r>
-          <w:rPr>
-            <w:rStyle w:val="Hyperlink"/>
-          </w:rPr>
-          <w:t>http://www.w3.org/TR/xmlschema-2</w:t>
-        </w:r>
-      </w:hyperlink>
-      <w:r>
-        <w:rPr>
-          <w:rStyle w:val="Hyperlink"/>
-        </w:rPr>
-        <w:t>.</w:t>
-      </w:r>
-    </w:p>
-    <w:p>
-      <w:pPr>
-        <w:pStyle w:val="Heading2"/>
-      </w:pPr>
-      <w:bookmarkStart w:id="46" w:name="_Toc85472895"/>
-      <w:bookmarkStart w:id="47" w:name="_Toc287332009"/>
-      <w:bookmarkStart w:id="48" w:name="_Ref428000779"/>
-      <w:bookmarkStart w:id="49" w:name="_Toc429676493"/>
-      <w:r>
-        <w:t>Non-Normative References</w:t>
-      </w:r>
       <w:bookmarkEnd w:id="46"/>
       <w:bookmarkEnd w:id="47"/>
       <w:bookmarkEnd w:id="48"/>
+    </w:p>
+    <w:p>
+      <w:pPr>
+        <w:pStyle w:val="Ref"/>
+      </w:pPr>
+      <w:r>
+        <w:rPr>
+          <w:b/>
+        </w:rPr>
+        <w:t>[</w:t>
+      </w:r>
+      <w:bookmarkStart w:id="49" w:name="githubio"/>
+      <w:r>
+        <w:rPr>
+          <w:b/>
+        </w:rPr>
+        <w:t>G</w:t>
+      </w:r>
+      <w:r>
+        <w:rPr>
+          <w:b/>
+        </w:rPr>
+        <w:t>it</w:t>
+      </w:r>
+      <w:r>
+        <w:rPr>
+          <w:b/>
+        </w:rPr>
+        <w:t>H</w:t>
+      </w:r>
+      <w:r>
+        <w:rPr>
+          <w:b/>
+        </w:rPr>
+        <w:t>ub</w:t>
+      </w:r>
+      <w:r>
+        <w:rPr>
+          <w:b/>
+        </w:rPr>
+        <w:t>-IO</w:t>
+      </w:r>
       <w:bookmarkEnd w:id="49"/>
+      <w:r>
+        <w:rPr>
+          <w:b/>
+        </w:rPr>
+        <w:t>]</w:t>
+      </w:r>
+      <w:r>
+        <w:rPr>
+          <w:b/>
+        </w:rPr>
+        <w:tab/>
+      </w:r>
+      <w:r>
+        <w:t xml:space="preserve">STIX – </w:t>
+      </w:r>
+      <w:r>
+        <w:t xml:space="preserve">Structured Threat Information </w:t>
+      </w:r>
+      <w:r>
+        <w:t>Ex</w:t>
+      </w:r>
+      <w:r>
+        <w:t>pression</w:t>
+      </w:r>
+      <w:r>
+        <w:t xml:space="preserve"> | STIX Project Documentation</w:t>
+      </w:r>
+      <w:r>
+        <w:t>.</w:t>
+      </w:r>
+      <w:r>
+        <w:t xml:space="preserve"> (n.d.). </w:t>
+      </w:r>
+      <w:r>
+        <w:t xml:space="preserve">The MITRE Corporation. </w:t>
+      </w:r>
+      <w:r>
+        <w:t>[Online]. Available:</w:t>
+      </w:r>
+      <w:r>
+        <w:t xml:space="preserve"> </w:t>
+      </w:r>
+      <w:hyperlink r:id="rId52" w:history="1">
+        <w:r>
+          <w:rPr>
+            <w:rStyle w:val="Hyperlink"/>
+          </w:rPr>
+          <w:t>http://stixproject.github.io/</w:t>
+        </w:r>
+      </w:hyperlink>
+      <w:r>
+        <w:t>.</w:t>
+      </w:r>
+      <w:r>
+        <w:t xml:space="preserve"> Accessed Aug. 23, 2015.</w:t>
+      </w:r>
+      <w:r>
+        <w:t xml:space="preserve"> </w:t>
+      </w:r>
     </w:p>
     <w:p>
       <w:pPr>
@@ -8126,36 +8117,12 @@
         </w:rPr>
         <w:t>[</w:t>
       </w:r>
-      <w:bookmarkStart w:id="50" w:name="githubio"/>
-      <w:r>
-        <w:rPr>
-          <w:b/>
-        </w:rPr>
-        <w:t>G</w:t>
-      </w:r>
-      <w:r>
-        <w:rPr>
-          <w:b/>
-        </w:rPr>
-        <w:t>it</w:t>
-      </w:r>
-      <w:r>
-        <w:rPr>
-          <w:b/>
-        </w:rPr>
-        <w:t>H</w:t>
-      </w:r>
-      <w:r>
-        <w:rPr>
-          <w:b/>
-        </w:rPr>
-        <w:t>ub</w:t>
-      </w:r>
-      <w:r>
-        <w:rPr>
-          <w:b/>
-        </w:rPr>
-        <w:t>-IO</w:t>
+      <w:bookmarkStart w:id="50" w:name="STIXMAEC"/>
+      <w:r>
+        <w:rPr>
+          <w:b/>
+        </w:rPr>
+        <w:t>STIX-MAEC</w:t>
       </w:r>
       <w:bookmarkEnd w:id="50"/>
       <w:r>
@@ -8171,56 +8138,44 @@
         <w:tab/>
       </w:r>
       <w:r>
-        <w:t xml:space="preserve">STIX – </w:t>
-      </w:r>
-      <w:r>
-        <w:t xml:space="preserve">Structured Threat Information </w:t>
-      </w:r>
-      <w:r>
-        <w:t>Ex</w:t>
-      </w:r>
-      <w:r>
-        <w:t>pression</w:t>
-      </w:r>
-      <w:r>
-        <w:t xml:space="preserve"> | STIX Project Documentation</w:t>
-      </w:r>
-      <w:r>
-        <w:t>.</w:t>
-      </w:r>
-      <w:r>
-        <w:t xml:space="preserve"> (n.d.). </w:t>
-      </w:r>
-      <w:r>
-        <w:t xml:space="preserve">The MITRE Corporation. </w:t>
-      </w:r>
-      <w:r>
-        <w:t>[Online]. Available:</w:t>
+        <w:rPr>
+          <w:b/>
+        </w:rPr>
+        <w:t>“</w:t>
+      </w:r>
+      <w:r>
+        <w:t>Characterizing Malware with MAEC and STIX</w:t>
+      </w:r>
+      <w:r>
+        <w:t xml:space="preserve">,” The MITRE Corporation, Bedford, MA, April 20, </w:t>
+      </w:r>
+      <w:r>
+        <w:t>2014</w:t>
+      </w:r>
+      <w:r>
+        <w:t>. [Online]. Available:</w:t>
       </w:r>
       <w:r>
         <w:t xml:space="preserve"> </w:t>
       </w:r>
-      <w:hyperlink r:id="rId52" w:history="1">
+      <w:hyperlink r:id="rId53" w:history="1">
         <w:r>
           <w:rPr>
             <w:rStyle w:val="Hyperlink"/>
           </w:rPr>
-          <w:t>http://stixproject.github.io/</w:t>
+          <w:t>http://stixproject.github.io/about/Characterizing_Malware_MAEC_and_STIX_v1.0.pdf</w:t>
         </w:r>
       </w:hyperlink>
       <w:r>
-        <w:t>.</w:t>
-      </w:r>
-      <w:r>
-        <w:t xml:space="preserve"> Accessed Aug. 23, 2015.</w:t>
-      </w:r>
-      <w:r>
-        <w:t xml:space="preserve"> </w:t>
+        <w:t xml:space="preserve">. </w:t>
       </w:r>
     </w:p>
     <w:p>
       <w:pPr>
         <w:pStyle w:val="Ref"/>
+        <w:rPr>
+          <w:rStyle w:val="Hyperlink"/>
+        </w:rPr>
       </w:pPr>
       <w:r>
         <w:rPr>
@@ -8228,80 +8183,14 @@
         </w:rPr>
         <w:t>[</w:t>
       </w:r>
-      <w:bookmarkStart w:id="51" w:name="STIXMAEC"/>
-      <w:r>
-        <w:rPr>
-          <w:b/>
-        </w:rPr>
-        <w:t>STIX-MAEC</w:t>
+      <w:bookmarkStart w:id="51" w:name="STIXW"/>
+      <w:r>
+        <w:rPr>
+          <w:b/>
+        </w:rPr>
+        <w:t>STIX-W</w:t>
       </w:r>
       <w:bookmarkEnd w:id="51"/>
-      <w:r>
-        <w:rPr>
-          <w:b/>
-        </w:rPr>
-        <w:t>]</w:t>
-      </w:r>
-      <w:r>
-        <w:rPr>
-          <w:b/>
-        </w:rPr>
-        <w:tab/>
-      </w:r>
-      <w:r>
-        <w:rPr>
-          <w:b/>
-        </w:rPr>
-        <w:t>“</w:t>
-      </w:r>
-      <w:r>
-        <w:t>Characterizing Malware with MAEC and STIX</w:t>
-      </w:r>
-      <w:r>
-        <w:t xml:space="preserve">,” The MITRE Corporation, Bedford, MA, April 20, </w:t>
-      </w:r>
-      <w:r>
-        <w:t>2014</w:t>
-      </w:r>
-      <w:r>
-        <w:t>. [Online]. Available:</w:t>
-      </w:r>
-      <w:r>
-        <w:t xml:space="preserve"> </w:t>
-      </w:r>
-      <w:hyperlink r:id="rId53" w:history="1">
-        <w:r>
-          <w:rPr>
-            <w:rStyle w:val="Hyperlink"/>
-          </w:rPr>
-          <w:t>http://stixproject.github.io/about/Characterizing_Malware_MAEC_and_STIX_v1.0.pdf</w:t>
-        </w:r>
-      </w:hyperlink>
-      <w:r>
-        <w:t xml:space="preserve">. </w:t>
-      </w:r>
-    </w:p>
-    <w:p>
-      <w:pPr>
-        <w:pStyle w:val="Ref"/>
-        <w:rPr>
-          <w:rStyle w:val="Hyperlink"/>
-        </w:rPr>
-      </w:pPr>
-      <w:r>
-        <w:rPr>
-          <w:b/>
-        </w:rPr>
-        <w:t>[</w:t>
-      </w:r>
-      <w:bookmarkStart w:id="52" w:name="STIXW"/>
-      <w:r>
-        <w:rPr>
-          <w:b/>
-        </w:rPr>
-        <w:t>STIX-W</w:t>
-      </w:r>
-      <w:bookmarkEnd w:id="52"/>
       <w:r>
         <w:t>]</w:t>
       </w:r>
@@ -8365,14 +8254,14 @@
         </w:rPr>
         <w:t>[</w:t>
       </w:r>
-      <w:bookmarkStart w:id="53" w:name="UML241"/>
+      <w:bookmarkStart w:id="52" w:name="UML241"/>
       <w:r>
         <w:rPr>
           <w:b/>
         </w:rPr>
         <w:t>UML-2.4.1</w:t>
       </w:r>
-      <w:bookmarkEnd w:id="53"/>
+      <w:bookmarkEnd w:id="52"/>
       <w:r>
         <w:t>]</w:t>
       </w:r>
@@ -8408,14 +8297,14 @@
       <w:pPr>
         <w:pStyle w:val="Heading1"/>
       </w:pPr>
-      <w:bookmarkStart w:id="54" w:name="_Ref427252903"/>
-      <w:bookmarkStart w:id="55" w:name="_Toc429676494"/>
+      <w:bookmarkStart w:id="53" w:name="_Ref427252903"/>
+      <w:bookmarkStart w:id="54" w:name="_Toc429676494"/>
       <w:r>
         <w:lastRenderedPageBreak/>
         <w:t>Language Modularity</w:t>
       </w:r>
+      <w:bookmarkEnd w:id="53"/>
       <w:bookmarkEnd w:id="54"/>
-      <w:bookmarkEnd w:id="55"/>
     </w:p>
     <w:p>
       <w:pPr>
@@ -8901,7 +8790,7 @@
                     </a:ln>
                     <a:extLst>
                       <a:ext uri="{53640926-AAD7-44d8-BBD7-CCE9431645EC}">
-                        <a14:shadowObscured xmlns:a14="http://schemas.microsoft.com/office/drawing/2010/main" xmlns:w="http://schemas.openxmlformats.org/wordprocessingml/2006/main" xmlns:w10="urn:schemas-microsoft-com:office:word" xmlns:v="urn:schemas-microsoft-com:vml" xmlns:o="urn:schemas-microsoft-com:office:office" xmlns:mv="urn:schemas-microsoft-com:mac:vml" xmlns:mo="http://schemas.microsoft.com/office/mac/office/2008/main" xmlns=""/>
+                        <a14:shadowObscured xmlns="" xmlns:mo="http://schemas.microsoft.com/office/mac/office/2008/main" xmlns:mv="urn:schemas-microsoft-com:mac:vml" xmlns:o="urn:schemas-microsoft-com:office:office" xmlns:v="urn:schemas-microsoft-com:vml" xmlns:w10="urn:schemas-microsoft-com:office:word" xmlns:w="http://schemas.openxmlformats.org/wordprocessingml/2006/main" xmlns:a14="http://schemas.microsoft.com/office/drawing/2010/main"/>
                       </a:ext>
                     </a:extLst>
                   </pic:spPr>
@@ -8916,56 +8805,30 @@
       <w:pPr>
         <w:pStyle w:val="Caption"/>
       </w:pPr>
-      <w:bookmarkStart w:id="56" w:name="_Ref389738758"/>
+      <w:bookmarkStart w:id="55" w:name="_Ref389738758"/>
       <w:r>
         <w:t xml:space="preserve">Figure </w:t>
       </w:r>
-      <w:r>
-        <w:fldChar w:fldCharType="begin"/>
-      </w:r>
-      <w:r>
-        <w:instrText xml:space="preserve"> STYLEREF 1 \s </w:instrText>
-      </w:r>
-      <w:r>
-        <w:fldChar w:fldCharType="separate"/>
-      </w:r>
-      <w:r>
-        <w:rPr>
-          <w:noProof/>
-        </w:rPr>
-        <w:t>2</w:t>
-      </w:r>
-      <w:r>
-        <w:rPr>
-          <w:noProof/>
-        </w:rPr>
-        <w:fldChar w:fldCharType="end"/>
-      </w:r>
+      <w:fldSimple w:instr=" STYLEREF 1 \s ">
+        <w:r>
+          <w:rPr>
+            <w:noProof/>
+          </w:rPr>
+          <w:t>2</w:t>
+        </w:r>
+      </w:fldSimple>
       <w:r>
         <w:noBreakHyphen/>
       </w:r>
-      <w:r>
-        <w:fldChar w:fldCharType="begin"/>
-      </w:r>
-      <w:r>
-        <w:instrText xml:space="preserve"> SEQ Figure \* ARABIC \s 1 </w:instrText>
-      </w:r>
-      <w:r>
-        <w:fldChar w:fldCharType="separate"/>
-      </w:r>
-      <w:r>
-        <w:rPr>
-          <w:noProof/>
-        </w:rPr>
-        <w:t>1</w:t>
-      </w:r>
-      <w:r>
-        <w:rPr>
-          <w:noProof/>
-        </w:rPr>
-        <w:fldChar w:fldCharType="end"/>
-      </w:r>
-      <w:bookmarkEnd w:id="56"/>
+      <w:fldSimple w:instr=" SEQ Figure \* ARABIC \s 1 ">
+        <w:r>
+          <w:rPr>
+            <w:noProof/>
+          </w:rPr>
+          <w:t>1</w:t>
+        </w:r>
+      </w:fldSimple>
+      <w:bookmarkEnd w:id="55"/>
       <w:r>
         <w:t>. The STIX architecture</w:t>
       </w:r>
@@ -9053,13 +8916,13 @@
       <w:pPr>
         <w:pStyle w:val="Heading2"/>
       </w:pPr>
-      <w:bookmarkStart w:id="57" w:name="_Ref427251669"/>
-      <w:bookmarkStart w:id="58" w:name="_Toc429676495"/>
+      <w:bookmarkStart w:id="56" w:name="_Ref427251669"/>
+      <w:bookmarkStart w:id="57" w:name="_Toc429676495"/>
       <w:r>
         <w:t>Core Data Model</w:t>
       </w:r>
+      <w:bookmarkEnd w:id="56"/>
       <w:bookmarkEnd w:id="57"/>
-      <w:bookmarkEnd w:id="58"/>
     </w:p>
     <w:p>
       <w:r>
@@ -9130,13 +8993,13 @@
       <w:pPr>
         <w:pStyle w:val="Heading2"/>
       </w:pPr>
-      <w:bookmarkStart w:id="59" w:name="_Ref427251679"/>
-      <w:bookmarkStart w:id="60" w:name="_Toc429676496"/>
+      <w:bookmarkStart w:id="58" w:name="_Ref427251679"/>
+      <w:bookmarkStart w:id="59" w:name="_Toc429676496"/>
       <w:r>
         <w:t>Common Data Model</w:t>
       </w:r>
+      <w:bookmarkEnd w:id="58"/>
       <w:bookmarkEnd w:id="59"/>
-      <w:bookmarkEnd w:id="60"/>
     </w:p>
     <w:p>
       <w:r>
@@ -9183,13 +9046,13 @@
       <w:pPr>
         <w:pStyle w:val="Heading2"/>
       </w:pPr>
-      <w:bookmarkStart w:id="61" w:name="_Ref427251602"/>
-      <w:bookmarkStart w:id="62" w:name="_Toc429676497"/>
+      <w:bookmarkStart w:id="60" w:name="_Ref427251602"/>
+      <w:bookmarkStart w:id="61" w:name="_Toc429676497"/>
       <w:r>
         <w:t>Component Data Models</w:t>
       </w:r>
+      <w:bookmarkEnd w:id="60"/>
       <w:bookmarkEnd w:id="61"/>
-      <w:bookmarkEnd w:id="62"/>
     </w:p>
     <w:p>
       <w:pPr>
@@ -9477,139 +9340,139 @@
       <w:pPr>
         <w:pStyle w:val="Heading3"/>
       </w:pPr>
-      <w:bookmarkStart w:id="63" w:name="_Toc429676498"/>
+      <w:bookmarkStart w:id="62" w:name="_Toc429676498"/>
       <w:r>
         <w:t>Observable</w:t>
       </w:r>
+      <w:bookmarkEnd w:id="62"/>
+    </w:p>
+    <w:p>
+      <w:r>
+        <w:t xml:space="preserve">A STIX Observable (as defined with the </w:t>
+      </w:r>
+      <w:hyperlink w:anchor="RelatedWork" w:history="1">
+        <w:r>
+          <w:rPr>
+            <w:rStyle w:val="Hyperlink"/>
+          </w:rPr>
+          <w:t>CybOX</w:t>
+        </w:r>
+      </w:hyperlink>
+      <w:r>
+        <w:t xml:space="preserve"> Language) represents stateful properties or measurable events pertinent to the operation of computers and networks. Implicit in this is a practical need for descriptive capability of two forms of observables: “</w:t>
+      </w:r>
+      <w:r>
+        <w:rPr>
+          <w:bCs/>
+        </w:rPr>
+        <w:t>observable instances”</w:t>
+      </w:r>
+      <w:r>
+        <w:t xml:space="preserve"> and “</w:t>
+      </w:r>
+      <w:r>
+        <w:rPr>
+          <w:bCs/>
+        </w:rPr>
+        <w:t>observable patterns</w:t>
+      </w:r>
+      <w:r>
+        <w:t xml:space="preserve">.” </w:t>
+      </w:r>
+      <w:r>
+        <w:rPr>
+          <w:bCs/>
+        </w:rPr>
+        <w:t>Observable instances</w:t>
+      </w:r>
+      <w:r>
+        <w:t xml:space="preserve"> represent actual specific observations that took place in the cyber domain. The property details of this observation are specific and unambiguous. </w:t>
+      </w:r>
+      <w:r>
+        <w:rPr>
+          <w:bCs/>
+        </w:rPr>
+        <w:t>Observable patterns</w:t>
+      </w:r>
+      <w:r>
+        <w:t xml:space="preserve"> represent</w:t>
+      </w:r>
+      <w:r>
+        <w:t xml:space="preserve"> conditions for a potential observation that may occur in the future or may have already occurred and exists in a body of observable instances. These conditions may be anything from very specific concrete patterns that would match very specific observable instances to more abstract generalized patterns that have the potential to match against a broad range of potential observable instances. Please </w:t>
+      </w:r>
+      <w:r>
+        <w:t>see</w:t>
+      </w:r>
+      <w:r>
+        <w:t xml:space="preserve"> Section </w:t>
+      </w:r>
+      <w:r>
+        <w:rPr>
+          <w:b/>
+          <w:color w:val="0000EE"/>
+        </w:rPr>
+        <w:fldChar w:fldCharType="begin"/>
+      </w:r>
+      <w:r>
+        <w:rPr>
+          <w:b/>
+          <w:color w:val="0000EE"/>
+        </w:rPr>
+        <w:instrText xml:space="preserve"> REF _Ref404274938 \r \h </w:instrText>
+      </w:r>
+      <w:r>
+        <w:rPr>
+          <w:b/>
+          <w:color w:val="0000EE"/>
+        </w:rPr>
+        <w:instrText xml:space="preserve"> \* MERGEFORMAT </w:instrText>
+      </w:r>
+      <w:r>
+        <w:rPr>
+          <w:b/>
+          <w:color w:val="0000EE"/>
+        </w:rPr>
+      </w:r>
+      <w:r>
+        <w:rPr>
+          <w:b/>
+          <w:color w:val="0000EE"/>
+        </w:rPr>
+        <w:fldChar w:fldCharType="separate"/>
+      </w:r>
+      <w:r>
+        <w:rPr>
+          <w:b/>
+          <w:color w:val="0000EE"/>
+        </w:rPr>
+        <w:t>4.4</w:t>
+      </w:r>
+      <w:r>
+        <w:rPr>
+          <w:b/>
+          <w:color w:val="0000EE"/>
+        </w:rPr>
+        <w:fldChar w:fldCharType="end"/>
+      </w:r>
+      <w:r>
+        <w:t xml:space="preserve"> for</w:t>
+      </w:r>
+      <w:r>
+        <w:t xml:space="preserve"> details on the </w:t>
+      </w:r>
+      <w:r>
+        <w:t>relationship between CybOX and STIX.</w:t>
+      </w:r>
+    </w:p>
+    <w:p>
+      <w:pPr>
+        <w:pStyle w:val="Heading3"/>
+      </w:pPr>
+      <w:bookmarkStart w:id="63" w:name="_Toc429676499"/>
+      <w:r>
+        <w:t>Indicator</w:t>
+      </w:r>
       <w:bookmarkEnd w:id="63"/>
-    </w:p>
-    <w:p>
-      <w:r>
-        <w:t xml:space="preserve">A STIX Observable (as defined with the </w:t>
-      </w:r>
-      <w:hyperlink w:anchor="RelatedWork" w:history="1">
-        <w:r>
-          <w:rPr>
-            <w:rStyle w:val="Hyperlink"/>
-          </w:rPr>
-          <w:t>CybOX</w:t>
-        </w:r>
-      </w:hyperlink>
-      <w:r>
-        <w:t xml:space="preserve"> Language) represents stateful properties or measurable events pertinent to the operation of computers and networks. Implicit in this is a practical need for descriptive capability of two forms of observables: “</w:t>
-      </w:r>
-      <w:r>
-        <w:rPr>
-          <w:bCs/>
-        </w:rPr>
-        <w:t>observable instances”</w:t>
-      </w:r>
-      <w:r>
-        <w:t xml:space="preserve"> and “</w:t>
-      </w:r>
-      <w:r>
-        <w:rPr>
-          <w:bCs/>
-        </w:rPr>
-        <w:t>observable patterns</w:t>
-      </w:r>
-      <w:r>
-        <w:t xml:space="preserve">.” </w:t>
-      </w:r>
-      <w:r>
-        <w:rPr>
-          <w:bCs/>
-        </w:rPr>
-        <w:t>Observable instances</w:t>
-      </w:r>
-      <w:r>
-        <w:t xml:space="preserve"> represent actual specific observations that took place in the cyber domain. The property details of this observation are specific and unambiguous. </w:t>
-      </w:r>
-      <w:r>
-        <w:rPr>
-          <w:bCs/>
-        </w:rPr>
-        <w:t>Observable patterns</w:t>
-      </w:r>
-      <w:r>
-        <w:t xml:space="preserve"> represent</w:t>
-      </w:r>
-      <w:r>
-        <w:t xml:space="preserve"> conditions for a potential observation that may occur in the future or may have already occurred and exists in a body of observable instances. These conditions may be anything from very specific concrete patterns that would match very specific observable instances to more abstract generalized patterns that have the potential to match against a broad range of potential observable instances. Please </w:t>
-      </w:r>
-      <w:r>
-        <w:t>see</w:t>
-      </w:r>
-      <w:r>
-        <w:t xml:space="preserve"> Section </w:t>
-      </w:r>
-      <w:r>
-        <w:rPr>
-          <w:b/>
-          <w:color w:val="0000EE"/>
-        </w:rPr>
-        <w:fldChar w:fldCharType="begin"/>
-      </w:r>
-      <w:r>
-        <w:rPr>
-          <w:b/>
-          <w:color w:val="0000EE"/>
-        </w:rPr>
-        <w:instrText xml:space="preserve"> REF _Ref404274938 \r \h </w:instrText>
-      </w:r>
-      <w:r>
-        <w:rPr>
-          <w:b/>
-          <w:color w:val="0000EE"/>
-        </w:rPr>
-        <w:instrText xml:space="preserve"> \* MERGEFORMAT </w:instrText>
-      </w:r>
-      <w:r>
-        <w:rPr>
-          <w:b/>
-          <w:color w:val="0000EE"/>
-        </w:rPr>
-      </w:r>
-      <w:r>
-        <w:rPr>
-          <w:b/>
-          <w:color w:val="0000EE"/>
-        </w:rPr>
-        <w:fldChar w:fldCharType="separate"/>
-      </w:r>
-      <w:r>
-        <w:rPr>
-          <w:b/>
-          <w:color w:val="0000EE"/>
-        </w:rPr>
-        <w:t>4.4</w:t>
-      </w:r>
-      <w:r>
-        <w:rPr>
-          <w:b/>
-          <w:color w:val="0000EE"/>
-        </w:rPr>
-        <w:fldChar w:fldCharType="end"/>
-      </w:r>
-      <w:r>
-        <w:t xml:space="preserve"> for</w:t>
-      </w:r>
-      <w:r>
-        <w:t xml:space="preserve"> details on the </w:t>
-      </w:r>
-      <w:r>
-        <w:t>relationship between CybOX and STIX.</w:t>
-      </w:r>
-    </w:p>
-    <w:p>
-      <w:pPr>
-        <w:pStyle w:val="Heading3"/>
-      </w:pPr>
-      <w:bookmarkStart w:id="64" w:name="_Toc429676499"/>
-      <w:r>
-        <w:t>Indicator</w:t>
-      </w:r>
-      <w:bookmarkEnd w:id="64"/>
     </w:p>
     <w:p>
       <w:r>
@@ -9654,11 +9517,11 @@
       <w:pPr>
         <w:pStyle w:val="Heading3"/>
       </w:pPr>
-      <w:bookmarkStart w:id="65" w:name="_Toc429676500"/>
+      <w:bookmarkStart w:id="64" w:name="_Toc429676500"/>
       <w:r>
         <w:t>Incident</w:t>
       </w:r>
-      <w:bookmarkEnd w:id="65"/>
+      <w:bookmarkEnd w:id="64"/>
     </w:p>
     <w:p>
       <w:r>
@@ -9780,7 +9643,7 @@
                     </a:ln>
                     <a:extLst>
                       <a:ext uri="{53640926-AAD7-44d8-BBD7-CCE9431645EC}">
-                        <a14:shadowObscured xmlns:a14="http://schemas.microsoft.com/office/drawing/2010/main" xmlns:w="http://schemas.openxmlformats.org/wordprocessingml/2006/main" xmlns:w10="urn:schemas-microsoft-com:office:word" xmlns:v="urn:schemas-microsoft-com:vml" xmlns:o="urn:schemas-microsoft-com:office:office" xmlns:mv="urn:schemas-microsoft-com:mac:vml" xmlns:mo="http://schemas.microsoft.com/office/mac/office/2008/main" xmlns=""/>
+                        <a14:shadowObscured xmlns="" xmlns:mo="http://schemas.microsoft.com/office/mac/office/2008/main" xmlns:mv="urn:schemas-microsoft-com:mac:vml" xmlns:o="urn:schemas-microsoft-com:office:office" xmlns:v="urn:schemas-microsoft-com:vml" xmlns:w10="urn:schemas-microsoft-com:office:word" xmlns:w="http://schemas.openxmlformats.org/wordprocessingml/2006/main" xmlns:a14="http://schemas.microsoft.com/office/drawing/2010/main"/>
                       </a:ext>
                     </a:extLst>
                   </pic:spPr>
@@ -9802,9 +9665,9 @@
           <w:docGrid w:linePitch="360"/>
         </w:sectPr>
       </w:pPr>
-      <w:bookmarkStart w:id="66" w:name="_Ref389653719"/>
-      <w:bookmarkStart w:id="67" w:name="_Ref389859843"/>
-      <w:bookmarkStart w:id="68" w:name="_Ref417205532"/>
+      <w:bookmarkStart w:id="65" w:name="_Ref389653719"/>
+      <w:bookmarkStart w:id="66" w:name="_Ref389859843"/>
+      <w:bookmarkStart w:id="67" w:name="_Ref417205532"/>
       <w:r>
         <w:rPr>
           <w:b/>
@@ -9879,29 +9742,29 @@
         </w:rPr>
         <w:fldChar w:fldCharType="end"/>
       </w:r>
+      <w:bookmarkEnd w:id="65"/>
+      <w:r>
+        <w:t xml:space="preserve">. </w:t>
+      </w:r>
+      <w:r>
+        <w:t xml:space="preserve">A STIX Package encompasses the STIX individual component </w:t>
+      </w:r>
       <w:bookmarkEnd w:id="66"/>
       <w:r>
-        <w:t xml:space="preserve">. </w:t>
-      </w:r>
-      <w:r>
-        <w:t xml:space="preserve">A STIX Package encompasses the STIX individual component </w:t>
+        <w:t>data models</w:t>
       </w:r>
       <w:bookmarkEnd w:id="67"/>
-      <w:r>
-        <w:t>data models</w:t>
-      </w:r>
-      <w:bookmarkEnd w:id="68"/>
     </w:p>
     <w:p>
       <w:pPr>
         <w:pStyle w:val="Heading3"/>
       </w:pPr>
-      <w:bookmarkStart w:id="69" w:name="_Toc429676501"/>
+      <w:bookmarkStart w:id="68" w:name="_Toc429676501"/>
       <w:r>
         <w:lastRenderedPageBreak/>
         <w:t>Tactic, Techniques and Procedures (TTP)</w:t>
       </w:r>
-      <w:bookmarkEnd w:id="69"/>
+      <w:bookmarkEnd w:id="68"/>
     </w:p>
     <w:p>
       <w:pPr>
@@ -9963,11 +9826,11 @@
       <w:pPr>
         <w:pStyle w:val="Heading3"/>
       </w:pPr>
-      <w:bookmarkStart w:id="70" w:name="_Toc429676502"/>
+      <w:bookmarkStart w:id="69" w:name="_Toc429676502"/>
       <w:r>
         <w:t>Campaign</w:t>
       </w:r>
-      <w:bookmarkEnd w:id="70"/>
+      <w:bookmarkEnd w:id="69"/>
     </w:p>
     <w:p>
       <w:r>
@@ -10019,11 +9882,11 @@
       <w:pPr>
         <w:pStyle w:val="Heading3"/>
       </w:pPr>
-      <w:bookmarkStart w:id="71" w:name="_Toc429676503"/>
+      <w:bookmarkStart w:id="70" w:name="_Toc429676503"/>
       <w:r>
         <w:t>Threat Actor</w:t>
       </w:r>
-      <w:bookmarkEnd w:id="71"/>
+      <w:bookmarkEnd w:id="70"/>
     </w:p>
     <w:p>
       <w:r>
@@ -10085,11 +9948,11 @@
       <w:pPr>
         <w:pStyle w:val="Heading3"/>
       </w:pPr>
-      <w:bookmarkStart w:id="72" w:name="_Toc429676504"/>
+      <w:bookmarkStart w:id="71" w:name="_Toc429676504"/>
       <w:r>
         <w:t>Exploit Target</w:t>
       </w:r>
-      <w:bookmarkEnd w:id="72"/>
+      <w:bookmarkEnd w:id="71"/>
     </w:p>
     <w:p>
       <w:r>
@@ -10127,11 +9990,11 @@
       <w:pPr>
         <w:pStyle w:val="Heading3"/>
       </w:pPr>
-      <w:bookmarkStart w:id="73" w:name="_Toc429676505"/>
+      <w:bookmarkStart w:id="72" w:name="_Toc429676505"/>
       <w:r>
         <w:t>Course of Action (COA)</w:t>
       </w:r>
-      <w:bookmarkEnd w:id="73"/>
+      <w:bookmarkEnd w:id="72"/>
     </w:p>
     <w:p>
       <w:r>
@@ -10180,11 +10043,11 @@
       <w:pPr>
         <w:pStyle w:val="Heading3"/>
       </w:pPr>
-      <w:bookmarkStart w:id="74" w:name="_Toc429676506"/>
+      <w:bookmarkStart w:id="73" w:name="_Toc429676506"/>
       <w:r>
         <w:t>Report</w:t>
       </w:r>
-      <w:bookmarkEnd w:id="74"/>
+      <w:bookmarkEnd w:id="73"/>
     </w:p>
     <w:p>
       <w:r>
@@ -10228,13 +10091,13 @@
       <w:pPr>
         <w:pStyle w:val="Heading2"/>
       </w:pPr>
-      <w:bookmarkStart w:id="75" w:name="_Ref427251707"/>
-      <w:bookmarkStart w:id="76" w:name="_Toc429676507"/>
+      <w:bookmarkStart w:id="74" w:name="_Ref427251707"/>
+      <w:bookmarkStart w:id="75" w:name="_Toc429676507"/>
       <w:r>
         <w:t>Data Marking Data Model</w:t>
       </w:r>
+      <w:bookmarkEnd w:id="74"/>
       <w:bookmarkEnd w:id="75"/>
-      <w:bookmarkEnd w:id="76"/>
     </w:p>
     <w:p>
       <w:pPr>
@@ -10276,18 +10139,18 @@
         <w:spacing w:before="360" w:after="60"/>
         <w:ind w:left="720" w:hanging="720"/>
       </w:pPr>
-      <w:bookmarkStart w:id="77" w:name="_Ref404938597"/>
-      <w:bookmarkStart w:id="78" w:name="_Toc421724790"/>
-      <w:bookmarkStart w:id="79" w:name="_Toc429676508"/>
+      <w:bookmarkStart w:id="76" w:name="_Ref404938597"/>
+      <w:bookmarkStart w:id="77" w:name="_Toc421724790"/>
+      <w:bookmarkStart w:id="78" w:name="_Toc429676508"/>
       <w:r>
         <w:t>Default Extensions</w:t>
       </w:r>
+      <w:bookmarkEnd w:id="76"/>
+      <w:r>
+        <w:t xml:space="preserve"> Data Model</w:t>
+      </w:r>
       <w:bookmarkEnd w:id="77"/>
-      <w:r>
-        <w:t xml:space="preserve"> Data Model</w:t>
-      </w:r>
       <w:bookmarkEnd w:id="78"/>
-      <w:bookmarkEnd w:id="79"/>
     </w:p>
     <w:p>
       <w:pPr>
@@ -10653,15 +10516,15 @@
         <w:spacing w:before="360" w:after="60"/>
         <w:ind w:left="720" w:hanging="720"/>
       </w:pPr>
-      <w:bookmarkStart w:id="80" w:name="_Ref404938565"/>
-      <w:bookmarkStart w:id="81" w:name="_Toc421724791"/>
-      <w:bookmarkStart w:id="82" w:name="_Toc429676509"/>
+      <w:bookmarkStart w:id="79" w:name="_Ref404938565"/>
+      <w:bookmarkStart w:id="80" w:name="_Toc421724791"/>
+      <w:bookmarkStart w:id="81" w:name="_Toc429676509"/>
       <w:r>
         <w:t>Default Vocabularies</w:t>
       </w:r>
+      <w:bookmarkEnd w:id="79"/>
       <w:bookmarkEnd w:id="80"/>
       <w:bookmarkEnd w:id="81"/>
-      <w:bookmarkEnd w:id="82"/>
     </w:p>
     <w:p>
       <w:pPr>
@@ -10719,13 +10582,13 @@
         <w:spacing w:before="360" w:after="60"/>
         <w:ind w:left="720" w:hanging="720"/>
       </w:pPr>
-      <w:bookmarkStart w:id="83" w:name="_Toc421724792"/>
-      <w:bookmarkStart w:id="84" w:name="_Toc429676510"/>
+      <w:bookmarkStart w:id="82" w:name="_Toc421724792"/>
+      <w:bookmarkStart w:id="83" w:name="_Toc429676510"/>
       <w:r>
         <w:t>Basic Data Types</w:t>
       </w:r>
+      <w:bookmarkEnd w:id="82"/>
       <w:bookmarkEnd w:id="83"/>
-      <w:bookmarkEnd w:id="84"/>
     </w:p>
     <w:p>
       <w:pPr>
@@ -10937,15 +10800,15 @@
         </w:tabs>
         <w:spacing w:before="360" w:after="60"/>
       </w:pPr>
-      <w:bookmarkStart w:id="85" w:name="_Ref417204726"/>
-      <w:bookmarkStart w:id="86" w:name="_Toc421724793"/>
-      <w:bookmarkStart w:id="87" w:name="_Toc429676511"/>
+      <w:bookmarkStart w:id="84" w:name="_Ref417204726"/>
+      <w:bookmarkStart w:id="85" w:name="_Toc421724793"/>
+      <w:bookmarkStart w:id="86" w:name="_Toc429676511"/>
       <w:r>
         <w:t>Common Basic Data Types</w:t>
       </w:r>
+      <w:bookmarkEnd w:id="84"/>
       <w:bookmarkEnd w:id="85"/>
       <w:bookmarkEnd w:id="86"/>
-      <w:bookmarkEnd w:id="87"/>
     </w:p>
     <w:p>
       <w:r>
@@ -11066,56 +10929,30 @@
           <w:b/>
         </w:rPr>
       </w:pPr>
-      <w:bookmarkStart w:id="88" w:name="_Ref417202734"/>
+      <w:bookmarkStart w:id="87" w:name="_Ref417202734"/>
       <w:r>
         <w:t xml:space="preserve">Table </w:t>
       </w:r>
-      <w:r>
-        <w:fldChar w:fldCharType="begin"/>
-      </w:r>
-      <w:r>
-        <w:instrText xml:space="preserve"> STYLEREF 1 \s </w:instrText>
-      </w:r>
-      <w:r>
-        <w:fldChar w:fldCharType="separate"/>
-      </w:r>
-      <w:r>
-        <w:rPr>
-          <w:noProof/>
-        </w:rPr>
-        <w:t>2</w:t>
-      </w:r>
-      <w:r>
-        <w:rPr>
-          <w:noProof/>
-        </w:rPr>
-        <w:fldChar w:fldCharType="end"/>
-      </w:r>
+      <w:fldSimple w:instr=" STYLEREF 1 \s ">
+        <w:r>
+          <w:rPr>
+            <w:noProof/>
+          </w:rPr>
+          <w:t>2</w:t>
+        </w:r>
+      </w:fldSimple>
       <w:r>
         <w:noBreakHyphen/>
       </w:r>
-      <w:r>
-        <w:fldChar w:fldCharType="begin"/>
-      </w:r>
-      <w:r>
-        <w:instrText xml:space="preserve"> SEQ Table \* ARABIC \s 1 </w:instrText>
-      </w:r>
-      <w:r>
-        <w:fldChar w:fldCharType="separate"/>
-      </w:r>
-      <w:r>
-        <w:rPr>
-          <w:noProof/>
-        </w:rPr>
-        <w:t>1</w:t>
-      </w:r>
-      <w:r>
-        <w:rPr>
-          <w:noProof/>
-        </w:rPr>
-        <w:fldChar w:fldCharType="end"/>
-      </w:r>
-      <w:bookmarkEnd w:id="88"/>
+      <w:fldSimple w:instr=" SEQ Table \* ARABIC \s 1 ">
+        <w:r>
+          <w:rPr>
+            <w:noProof/>
+          </w:rPr>
+          <w:t>1</w:t>
+        </w:r>
+      </w:fldSimple>
+      <w:bookmarkEnd w:id="87"/>
       <w:r>
         <w:t>.  Common basic data types</w:t>
       </w:r>
@@ -11424,120 +11261,94 @@
         </w:tabs>
         <w:spacing w:before="360" w:after="60"/>
       </w:pPr>
-      <w:bookmarkStart w:id="89" w:name="_Ref417204737"/>
-      <w:bookmarkStart w:id="90" w:name="_Toc421724794"/>
-      <w:bookmarkStart w:id="91" w:name="_Toc429676512"/>
+      <w:bookmarkStart w:id="88" w:name="_Ref417204737"/>
+      <w:bookmarkStart w:id="89" w:name="_Toc421724794"/>
+      <w:bookmarkStart w:id="90" w:name="_Toc429676512"/>
       <w:r>
         <w:t>Specializations of the BasicString Data Type</w:t>
       </w:r>
+      <w:bookmarkEnd w:id="88"/>
       <w:bookmarkEnd w:id="89"/>
       <w:bookmarkEnd w:id="90"/>
+      <w:r>
+        <w:t xml:space="preserve"> </w:t>
+      </w:r>
+    </w:p>
+    <w:p>
+      <w:pPr>
+        <w:spacing w:after="240"/>
+      </w:pPr>
+      <w:r>
+        <w:t xml:space="preserve">The data types in </w:t>
+      </w:r>
+      <w:r>
+        <w:fldChar w:fldCharType="begin"/>
+      </w:r>
+      <w:r>
+        <w:instrText xml:space="preserve"> REF _Ref417204313 \h </w:instrText>
+      </w:r>
+      <w:r>
+        <w:fldChar w:fldCharType="separate"/>
+      </w:r>
+      <w:r>
+        <w:t xml:space="preserve">Table </w:t>
+      </w:r>
+      <w:r>
+        <w:rPr>
+          <w:noProof/>
+        </w:rPr>
+        <w:t>2</w:t>
+      </w:r>
+      <w:r>
+        <w:noBreakHyphen/>
+      </w:r>
+      <w:r>
+        <w:rPr>
+          <w:noProof/>
+        </w:rPr>
+        <w:t>2</w:t>
+      </w:r>
+      <w:r>
+        <w:fldChar w:fldCharType="end"/>
+      </w:r>
+      <w:r>
+        <w:t xml:space="preserve"> correspond to strings that have sematics associated with them.  Because of this, they usually are restricted to a certain pattern, defined via a regular expression, and/or </w:t>
+      </w:r>
+      <w:r>
+        <w:t>more formally defined in a standardization document.</w:t>
+      </w:r>
+    </w:p>
+    <w:p>
+      <w:pPr>
+        <w:pStyle w:val="Caption"/>
+        <w:rPr>
+          <w:b/>
+        </w:rPr>
+      </w:pPr>
+      <w:bookmarkStart w:id="91" w:name="_Ref417204313"/>
+      <w:r>
+        <w:t xml:space="preserve">Table </w:t>
+      </w:r>
+      <w:fldSimple w:instr=" STYLEREF 1 \s ">
+        <w:r>
+          <w:rPr>
+            <w:noProof/>
+          </w:rPr>
+          <w:t>2</w:t>
+        </w:r>
+      </w:fldSimple>
+      <w:r>
+        <w:noBreakHyphen/>
+      </w:r>
+      <w:fldSimple w:instr=" SEQ Table \* ARABIC \s 1 ">
+        <w:r>
+          <w:rPr>
+            <w:noProof/>
+          </w:rPr>
+          <w:t>2</w:t>
+        </w:r>
+      </w:fldSimple>
       <w:bookmarkEnd w:id="91"/>
-      <w:r>
-        <w:t xml:space="preserve"> </w:t>
-      </w:r>
-    </w:p>
-    <w:p>
-      <w:pPr>
-        <w:spacing w:after="240"/>
-      </w:pPr>
-      <w:r>
-        <w:t xml:space="preserve">The data types in </w:t>
-      </w:r>
-      <w:r>
-        <w:fldChar w:fldCharType="begin"/>
-      </w:r>
-      <w:r>
-        <w:instrText xml:space="preserve"> REF _Ref417204313 \h </w:instrText>
-      </w:r>
-      <w:r>
-        <w:fldChar w:fldCharType="separate"/>
-      </w:r>
-      <w:r>
-        <w:t xml:space="preserve">Table </w:t>
-      </w:r>
-      <w:r>
-        <w:rPr>
-          <w:noProof/>
-        </w:rPr>
-        <w:t>2</w:t>
-      </w:r>
-      <w:r>
-        <w:noBreakHyphen/>
-      </w:r>
-      <w:r>
-        <w:rPr>
-          <w:noProof/>
-        </w:rPr>
-        <w:t>2</w:t>
-      </w:r>
-      <w:r>
-        <w:fldChar w:fldCharType="end"/>
-      </w:r>
-      <w:r>
-        <w:t xml:space="preserve"> correspond to strings that have sematics associated with them.  Because of this, they usually are restricted to a certain pattern, defined via a regular expression, and/or </w:t>
-      </w:r>
-      <w:r>
-        <w:t>more formally defined in a standardization document.</w:t>
-      </w:r>
-    </w:p>
-    <w:p>
-      <w:pPr>
-        <w:pStyle w:val="Caption"/>
-        <w:rPr>
-          <w:b/>
-        </w:rPr>
-      </w:pPr>
-      <w:bookmarkStart w:id="92" w:name="_Ref417204313"/>
-      <w:r>
-        <w:t xml:space="preserve">Table </w:t>
-      </w:r>
-      <w:r>
-        <w:fldChar w:fldCharType="begin"/>
-      </w:r>
-      <w:r>
-        <w:instrText xml:space="preserve"> STYLEREF 1 \s </w:instrText>
-      </w:r>
-      <w:r>
-        <w:fldChar w:fldCharType="separate"/>
-      </w:r>
-      <w:r>
-        <w:rPr>
-          <w:noProof/>
-        </w:rPr>
-        <w:t>2</w:t>
-      </w:r>
-      <w:r>
-        <w:rPr>
-          <w:noProof/>
-        </w:rPr>
-        <w:fldChar w:fldCharType="end"/>
-      </w:r>
-      <w:r>
-        <w:noBreakHyphen/>
-      </w:r>
-      <w:r>
-        <w:fldChar w:fldCharType="begin"/>
-      </w:r>
-      <w:r>
-        <w:instrText xml:space="preserve"> SEQ Table \* ARABIC \s 1 </w:instrText>
-      </w:r>
-      <w:r>
-        <w:fldChar w:fldCharType="separate"/>
-      </w:r>
-      <w:r>
-        <w:rPr>
-          <w:noProof/>
-        </w:rPr>
-        <w:t>2</w:t>
-      </w:r>
-      <w:r>
-        <w:rPr>
-          <w:noProof/>
-        </w:rPr>
-        <w:fldChar w:fldCharType="end"/>
-      </w:r>
-      <w:bookmarkEnd w:id="92"/>
       <w:r>
         <w:t xml:space="preserve">.  </w:t>
       </w:r>
@@ -12308,15 +12119,15 @@
       <w:pPr>
         <w:pStyle w:val="Heading1"/>
       </w:pPr>
-      <w:bookmarkStart w:id="93" w:name="_Ref427252917"/>
-      <w:bookmarkStart w:id="94" w:name="_Toc429676513"/>
-      <w:bookmarkStart w:id="95" w:name="_Toc287332011"/>
+      <w:bookmarkStart w:id="92" w:name="_Ref427252917"/>
+      <w:bookmarkStart w:id="93" w:name="_Toc429676513"/>
+      <w:bookmarkStart w:id="94" w:name="_Toc287332011"/>
       <w:r>
         <w:lastRenderedPageBreak/>
         <w:t>Data Model Conventions</w:t>
       </w:r>
+      <w:bookmarkEnd w:id="92"/>
       <w:bookmarkEnd w:id="93"/>
-      <w:bookmarkEnd w:id="94"/>
     </w:p>
     <w:p>
       <w:r>
@@ -12371,13 +12182,13 @@
         <w:spacing w:before="360" w:after="60"/>
         <w:ind w:left="720" w:hanging="720"/>
       </w:pPr>
-      <w:bookmarkStart w:id="96" w:name="_Toc421724796"/>
-      <w:bookmarkStart w:id="97" w:name="_Toc429676514"/>
+      <w:bookmarkStart w:id="95" w:name="_Toc421724796"/>
+      <w:bookmarkStart w:id="96" w:name="_Toc429676514"/>
       <w:r>
         <w:t>UML Packages</w:t>
       </w:r>
+      <w:bookmarkEnd w:id="95"/>
       <w:bookmarkEnd w:id="96"/>
-      <w:bookmarkEnd w:id="97"/>
     </w:p>
     <w:p>
       <w:pPr>
@@ -12565,56 +12376,30 @@
           <w:b/>
         </w:rPr>
       </w:pPr>
-      <w:bookmarkStart w:id="98" w:name="_Ref396992627"/>
+      <w:bookmarkStart w:id="97" w:name="_Ref396992627"/>
       <w:r>
         <w:t xml:space="preserve">Table </w:t>
       </w:r>
-      <w:r>
-        <w:fldChar w:fldCharType="begin"/>
-      </w:r>
-      <w:r>
-        <w:instrText xml:space="preserve"> STYLEREF 1 \s </w:instrText>
-      </w:r>
-      <w:r>
-        <w:fldChar w:fldCharType="separate"/>
-      </w:r>
-      <w:r>
-        <w:rPr>
-          <w:noProof/>
-        </w:rPr>
-        <w:t>3</w:t>
-      </w:r>
-      <w:r>
-        <w:rPr>
-          <w:noProof/>
-        </w:rPr>
-        <w:fldChar w:fldCharType="end"/>
-      </w:r>
+      <w:fldSimple w:instr=" STYLEREF 1 \s ">
+        <w:r>
+          <w:rPr>
+            <w:noProof/>
+          </w:rPr>
+          <w:t>3</w:t>
+        </w:r>
+      </w:fldSimple>
       <w:r>
         <w:noBreakHyphen/>
       </w:r>
-      <w:r>
-        <w:fldChar w:fldCharType="begin"/>
-      </w:r>
-      <w:r>
-        <w:instrText xml:space="preserve"> SEQ Table \* ARABIC \s 1 </w:instrText>
-      </w:r>
-      <w:r>
-        <w:fldChar w:fldCharType="separate"/>
-      </w:r>
-      <w:r>
-        <w:rPr>
-          <w:noProof/>
-        </w:rPr>
-        <w:t>1</w:t>
-      </w:r>
-      <w:r>
-        <w:rPr>
-          <w:noProof/>
-        </w:rPr>
-        <w:fldChar w:fldCharType="end"/>
-      </w:r>
-      <w:bookmarkEnd w:id="98"/>
+      <w:fldSimple w:instr=" SEQ Table \* ARABIC \s 1 ">
+        <w:r>
+          <w:rPr>
+            <w:noProof/>
+          </w:rPr>
+          <w:t>1</w:t>
+        </w:r>
+      </w:fldSimple>
+      <w:bookmarkEnd w:id="97"/>
       <w:r>
         <w:t xml:space="preserve">.  </w:t>
       </w:r>
@@ -16545,129 +16330,89 @@
         </w:tabs>
         <w:spacing w:before="360" w:after="60"/>
         <w:ind w:left="720" w:hanging="720"/>
-        <w:sectPr>
-          <w:pgSz w:w="12240" w:h="15840"/>
-          <w:pgMar w:top="1440" w:right="1440" w:bottom="720" w:left="1440" w:header="720" w:footer="720" w:gutter="0"/>
-          <w:cols w:space="720"/>
-          <w:docGrid w:linePitch="360"/>
-        </w:sectPr>
-      </w:pPr>
-    </w:p>
-    <w:p>
-      <w:pPr>
-        <w:pStyle w:val="Heading2"/>
-        <w:tabs>
-          <w:tab w:val="num" w:pos="864"/>
-        </w:tabs>
-        <w:spacing w:before="360" w:after="60"/>
-        <w:ind w:left="720" w:hanging="720"/>
-      </w:pPr>
-      <w:bookmarkStart w:id="99" w:name="_Toc421724797"/>
-      <w:bookmarkStart w:id="100" w:name="_Toc429676515"/>
+      </w:pPr>
+      <w:bookmarkStart w:id="98" w:name="_Toc421724797"/>
+      <w:bookmarkStart w:id="99" w:name="_Toc429676515"/>
+      <w:bookmarkStart w:id="100" w:name="_GoBack"/>
+      <w:bookmarkEnd w:id="100"/>
+      <w:r>
+        <w:t>Naming Conventions</w:t>
+      </w:r>
+      <w:bookmarkEnd w:id="98"/>
+      <w:bookmarkEnd w:id="99"/>
+    </w:p>
+    <w:p>
+      <w:pPr>
+        <w:spacing w:after="240"/>
+      </w:pPr>
+      <w:r>
+        <w:t xml:space="preserve">The UML classes, enumerations, and properties defined in STIX follow the particular naming conventions outlined in </w:t>
+      </w:r>
+      <w:r>
+        <w:fldChar w:fldCharType="begin"/>
+      </w:r>
+      <w:r>
+        <w:instrText xml:space="preserve"> REF _Ref404253845 \h </w:instrText>
+      </w:r>
+      <w:r>
+        <w:fldChar w:fldCharType="separate"/>
+      </w:r>
+      <w:r>
+        <w:t xml:space="preserve">Table </w:t>
+      </w:r>
+      <w:r>
+        <w:rPr>
+          <w:noProof/>
+        </w:rPr>
+        <w:t>3</w:t>
+      </w:r>
+      <w:r>
+        <w:noBreakHyphen/>
+      </w:r>
+      <w:r>
+        <w:rPr>
+          <w:noProof/>
+        </w:rPr>
+        <w:t>2</w:t>
+      </w:r>
+      <w:r>
+        <w:fldChar w:fldCharType="end"/>
+      </w:r>
+      <w:r>
+        <w:t>.</w:t>
+      </w:r>
+    </w:p>
+    <w:p>
+      <w:pPr>
+        <w:pStyle w:val="Caption"/>
+        <w:rPr>
+          <w:b/>
+        </w:rPr>
+      </w:pPr>
+      <w:bookmarkStart w:id="101" w:name="_Ref404253845"/>
       <w:r>
         <w:lastRenderedPageBreak/>
-        <w:t>Naming Conventions</w:t>
-      </w:r>
-      <w:bookmarkEnd w:id="99"/>
-      <w:bookmarkEnd w:id="100"/>
-    </w:p>
-    <w:p>
-      <w:pPr>
-        <w:spacing w:after="240"/>
-      </w:pPr>
-      <w:r>
-        <w:t xml:space="preserve">The UML classes, enumerations, and properties defined in STIX follow the particular naming conventions outlined in </w:t>
-      </w:r>
-      <w:r>
-        <w:fldChar w:fldCharType="begin"/>
-      </w:r>
-      <w:r>
-        <w:instrText xml:space="preserve"> REF _Ref404253845 \h </w:instrText>
-      </w:r>
-      <w:r>
-        <w:fldChar w:fldCharType="separate"/>
-      </w:r>
-      <w:r>
         <w:t xml:space="preserve">Table </w:t>
       </w:r>
-      <w:r>
-        <w:rPr>
-          <w:noProof/>
-        </w:rPr>
-        <w:t>3</w:t>
-      </w:r>
+      <w:fldSimple w:instr=" STYLEREF 1 \s ">
+        <w:r>
+          <w:rPr>
+            <w:noProof/>
+          </w:rPr>
+          <w:t>3</w:t>
+        </w:r>
+      </w:fldSimple>
       <w:r>
         <w:noBreakHyphen/>
       </w:r>
-      <w:r>
-        <w:rPr>
-          <w:noProof/>
-        </w:rPr>
-        <w:t>2</w:t>
-      </w:r>
-      <w:r>
-        <w:fldChar w:fldCharType="end"/>
-      </w:r>
-      <w:r>
-        <w:t>.</w:t>
-      </w:r>
-    </w:p>
-    <w:p>
-      <w:pPr>
-        <w:pStyle w:val="Caption"/>
-        <w:rPr>
-          <w:b/>
-        </w:rPr>
-      </w:pPr>
-      <w:bookmarkStart w:id="101" w:name="_Ref404253845"/>
-      <w:r>
-        <w:t xml:space="preserve">Table </w:t>
-      </w:r>
-      <w:r>
-        <w:fldChar w:fldCharType="begin"/>
-      </w:r>
-      <w:r>
-        <w:instrText xml:space="preserve"> STYLEREF 1 \s </w:instrText>
-      </w:r>
-      <w:r>
-        <w:fldChar w:fldCharType="separate"/>
-      </w:r>
-      <w:r>
-        <w:rPr>
-          <w:noProof/>
-        </w:rPr>
-        <w:t>3</w:t>
-      </w:r>
-      <w:r>
-        <w:rPr>
-          <w:noProof/>
-        </w:rPr>
-        <w:fldChar w:fldCharType="end"/>
-      </w:r>
-      <w:r>
-        <w:noBreakHyphen/>
-      </w:r>
-      <w:r>
-        <w:fldChar w:fldCharType="begin"/>
-      </w:r>
-      <w:r>
-        <w:instrText xml:space="preserve"> SEQ Table \* ARABIC \s 1 </w:instrText>
-      </w:r>
-      <w:r>
-        <w:fldChar w:fldCharType="separate"/>
-      </w:r>
-      <w:r>
-        <w:rPr>
-          <w:noProof/>
-        </w:rPr>
-        <w:t>2</w:t>
-      </w:r>
-      <w:r>
-        <w:rPr>
-          <w:noProof/>
-        </w:rPr>
-        <w:fldChar w:fldCharType="end"/>
-      </w:r>
+      <w:fldSimple w:instr=" SEQ Table \* ARABIC \s 1 ">
+        <w:r>
+          <w:rPr>
+            <w:noProof/>
+          </w:rPr>
+          <w:t>2</w:t>
+        </w:r>
+      </w:fldSimple>
       <w:bookmarkEnd w:id="101"/>
       <w:r>
         <w:t>.  Naming formats of different object types</w:t>
@@ -17951,7 +17696,7 @@
         <w:lastRenderedPageBreak/>
         <w:t>Conformance</w:t>
       </w:r>
-      <w:bookmarkEnd w:id="95"/>
+      <w:bookmarkEnd w:id="94"/>
       <w:bookmarkEnd w:id="122"/>
       <w:bookmarkEnd w:id="123"/>
     </w:p>
@@ -18953,7 +18698,7 @@
         <w:sz w:val="16"/>
         <w:szCs w:val="16"/>
       </w:rPr>
-      <w:t>8</w:t>
+      <w:t>18</w:t>
     </w:r>
     <w:r>
       <w:rPr>
@@ -23202,7 +22947,7 @@
 </file>
 
 <file path=customXml/itemProps1.xml><?xml version="1.0" encoding="utf-8"?>
-<ds:datastoreItem xmlns:ds="http://schemas.openxmlformats.org/officeDocument/2006/customXml" ds:itemID="{381A939C-E71F-41F4-9333-092012C41542}">
+<ds:datastoreItem xmlns:ds="http://schemas.openxmlformats.org/officeDocument/2006/customXml" ds:itemID="{5640BE18-E7CD-4306-9A77-DECB3F8C96E1}">
   <ds:schemaRefs>
     <ds:schemaRef ds:uri="http://schemas.openxmlformats.org/officeDocument/2006/bibliography"/>
   </ds:schemaRefs>

</xml_diff>

<commit_message>
changed numbering format of endnotes
</commit_message>
<xml_diff>
--- a/documents/DRAFTv1-stix-v1 2 1-wd01-part1-overview.docx
+++ b/documents/DRAFTv1-stix-v1 2 1-wd01-part1-overview.docx
@@ -4251,6 +4251,9 @@
       <w:pPr>
         <w:sectPr>
           <w:footerReference w:type="default" r:id="rId23"/>
+          <w:endnotePr>
+            <w:numFmt w:val="decimal"/>
+          </w:endnotePr>
           <w:pgSz w:w="12240" w:h="15840" w:code="1"/>
           <w:pgMar w:top="1440" w:right="1440" w:bottom="720" w:left="1440" w:header="720" w:footer="720" w:gutter="0"/>
           <w:cols w:space="720"/>
@@ -4742,7 +4745,7 @@
                     </a:ln>
                     <a:extLst>
                       <a:ext uri="{53640926-AAD7-44d8-BBD7-CCE9431645EC}">
-                        <a14:shadowObscured xmlns="" xmlns:mo="http://schemas.microsoft.com/office/mac/office/2008/main" xmlns:mv="urn:schemas-microsoft-com:mac:vml" xmlns:o="urn:schemas-microsoft-com:office:office" xmlns:v="urn:schemas-microsoft-com:vml" xmlns:w10="urn:schemas-microsoft-com:office:word" xmlns:w="http://schemas.openxmlformats.org/wordprocessingml/2006/main" xmlns:a14="http://schemas.microsoft.com/office/drawing/2010/main"/>
+                        <a14:shadowObscured xmlns:a14="http://schemas.microsoft.com/office/drawing/2010/main" xmlns:w="http://schemas.openxmlformats.org/wordprocessingml/2006/main" xmlns:w10="urn:schemas-microsoft-com:office:word" xmlns:v="urn:schemas-microsoft-com:vml" xmlns:o="urn:schemas-microsoft-com:office:office" xmlns:mv="urn:schemas-microsoft-com:mac:vml" xmlns:mo="http://schemas.microsoft.com/office/mac/office/2008/main" xmlns=""/>
                       </a:ext>
                     </a:extLst>
                   </pic:spPr>
@@ -4765,25 +4768,51 @@
       <w:r>
         <w:t xml:space="preserve">Figure </w:t>
       </w:r>
-      <w:fldSimple w:instr=" STYLEREF 1 \s ">
-        <w:r>
-          <w:rPr>
-            <w:noProof/>
-          </w:rPr>
-          <w:t>1</w:t>
-        </w:r>
-      </w:fldSimple>
+      <w:r>
+        <w:fldChar w:fldCharType="begin"/>
+      </w:r>
+      <w:r>
+        <w:instrText xml:space="preserve"> STYLEREF 1 \s </w:instrText>
+      </w:r>
+      <w:r>
+        <w:fldChar w:fldCharType="separate"/>
+      </w:r>
+      <w:r>
+        <w:rPr>
+          <w:noProof/>
+        </w:rPr>
+        <w:t>1</w:t>
+      </w:r>
+      <w:r>
+        <w:rPr>
+          <w:noProof/>
+        </w:rPr>
+        <w:fldChar w:fldCharType="end"/>
+      </w:r>
       <w:r>
         <w:noBreakHyphen/>
       </w:r>
-      <w:fldSimple w:instr=" SEQ Figure \* ARABIC \s 1 ">
-        <w:r>
-          <w:rPr>
-            <w:noProof/>
-          </w:rPr>
-          <w:t>1</w:t>
-        </w:r>
-      </w:fldSimple>
+      <w:r>
+        <w:fldChar w:fldCharType="begin"/>
+      </w:r>
+      <w:r>
+        <w:instrText xml:space="preserve"> SEQ Figure \* ARABIC \s 1 </w:instrText>
+      </w:r>
+      <w:r>
+        <w:fldChar w:fldCharType="separate"/>
+      </w:r>
+      <w:r>
+        <w:rPr>
+          <w:noProof/>
+        </w:rPr>
+        <w:t>1</w:t>
+      </w:r>
+      <w:r>
+        <w:rPr>
+          <w:noProof/>
+        </w:rPr>
+        <w:fldChar w:fldCharType="end"/>
+      </w:r>
       <w:bookmarkEnd w:id="5"/>
       <w:r>
         <w:t xml:space="preserve">.  </w:t>
@@ -5884,25 +5913,51 @@
       <w:r>
         <w:t xml:space="preserve">Table </w:t>
       </w:r>
-      <w:fldSimple w:instr=" STYLEREF 1 \s ">
-        <w:r>
-          <w:rPr>
-            <w:noProof/>
-          </w:rPr>
-          <w:t>1</w:t>
-        </w:r>
-      </w:fldSimple>
+      <w:r>
+        <w:fldChar w:fldCharType="begin"/>
+      </w:r>
+      <w:r>
+        <w:instrText xml:space="preserve"> STYLEREF 1 \s </w:instrText>
+      </w:r>
+      <w:r>
+        <w:fldChar w:fldCharType="separate"/>
+      </w:r>
+      <w:r>
+        <w:rPr>
+          <w:noProof/>
+        </w:rPr>
+        <w:t>1</w:t>
+      </w:r>
+      <w:r>
+        <w:rPr>
+          <w:noProof/>
+        </w:rPr>
+        <w:fldChar w:fldCharType="end"/>
+      </w:r>
       <w:r>
         <w:noBreakHyphen/>
       </w:r>
-      <w:fldSimple w:instr=" SEQ Table \* ARABIC \s 1 ">
-        <w:r>
-          <w:rPr>
-            <w:noProof/>
-          </w:rPr>
-          <w:t>1</w:t>
-        </w:r>
-      </w:fldSimple>
+      <w:r>
+        <w:fldChar w:fldCharType="begin"/>
+      </w:r>
+      <w:r>
+        <w:instrText xml:space="preserve"> SEQ Table \* ARABIC \s 1 </w:instrText>
+      </w:r>
+      <w:r>
+        <w:fldChar w:fldCharType="separate"/>
+      </w:r>
+      <w:r>
+        <w:rPr>
+          <w:noProof/>
+        </w:rPr>
+        <w:t>1</w:t>
+      </w:r>
+      <w:r>
+        <w:rPr>
+          <w:noProof/>
+        </w:rPr>
+        <w:fldChar w:fldCharType="end"/>
+      </w:r>
       <w:bookmarkEnd w:id="16"/>
       <w:bookmarkEnd w:id="18"/>
       <w:r>
@@ -6175,7 +6230,7 @@
                 <v:shape id="_x0000_i1025" type="#_x0000_t75" style="width:21.75pt;height:21.75pt" o:ole="">
                   <v:imagedata r:id="rId26" o:title=""/>
                 </v:shape>
-                <o:OLEObject Type="Embed" ProgID="PBrush" ShapeID="_x0000_i1025" DrawAspect="Content" ObjectID="_1503990337" r:id="rId27"/>
+                <o:OLEObject Type="Embed" ProgID="PBrush" ShapeID="_x0000_i1025" DrawAspect="Content" ObjectID="_1503991276" r:id="rId27"/>
               </w:object>
             </w:r>
           </w:p>
@@ -6336,7 +6391,7 @@
                 <v:shape id="_x0000_i1026" type="#_x0000_t75" style="width:14.25pt;height:14.25pt" o:ole="">
                   <v:imagedata r:id="rId29" o:title=""/>
                 </v:shape>
-                <o:OLEObject Type="Embed" ProgID="PBrush" ShapeID="_x0000_i1026" DrawAspect="Content" ObjectID="_1503990338" r:id="rId30"/>
+                <o:OLEObject Type="Embed" ProgID="PBrush" ShapeID="_x0000_i1026" DrawAspect="Content" ObjectID="_1503991277" r:id="rId30"/>
               </w:object>
             </w:r>
           </w:p>
@@ -6398,7 +6453,7 @@
                 <v:shape id="_x0000_i1027" type="#_x0000_t75" style="width:14.25pt;height:14.25pt" o:ole="">
                   <v:imagedata r:id="rId31" o:title=""/>
                 </v:shape>
-                <o:OLEObject Type="Embed" ProgID="PBrush" ShapeID="_x0000_i1027" DrawAspect="Content" ObjectID="_1503990339" r:id="rId32"/>
+                <o:OLEObject Type="Embed" ProgID="PBrush" ShapeID="_x0000_i1027" DrawAspect="Content" ObjectID="_1503991278" r:id="rId32"/>
               </w:object>
             </w:r>
           </w:p>
@@ -6518,7 +6573,7 @@
                 </mc:Choice>
                 <mc:Fallback>
                   <w:pict>
-                    <v:shapetype w14:anchorId="7A4322A4" id="_x0000_t32" coordsize="21600,21600" o:spt="32" o:oned="t" path="m,l21600,21600e" filled="f">
+                    <v:shapetype w14:anchorId="7922F988" id="_x0000_t32" coordsize="21600,21600" o:spt="32" o:oned="t" path="m,l21600,21600e" filled="f">
                       <v:path arrowok="t" fillok="f" o:connecttype="none"/>
                       <o:lock v:ext="edit" shapetype="t"/>
                     </v:shapetype>
@@ -6586,7 +6641,7 @@
                 <v:shape id="_x0000_i1028" type="#_x0000_t75" style="width:57.75pt;height:36pt" o:ole="">
                   <v:imagedata r:id="rId33" o:title=""/>
                 </v:shape>
-                <o:OLEObject Type="Embed" ProgID="PBrush" ShapeID="_x0000_i1028" DrawAspect="Content" ObjectID="_1503990340" r:id="rId34"/>
+                <o:OLEObject Type="Embed" ProgID="PBrush" ShapeID="_x0000_i1028" DrawAspect="Content" ObjectID="_1503991279" r:id="rId34"/>
               </w:object>
             </w:r>
           </w:p>
@@ -6752,7 +6807,7 @@
                     </a:ln>
                     <a:extLst>
                       <a:ext uri="{53640926-AAD7-44d8-BBD7-CCE9431645EC}">
-                        <a14:shadowObscured xmlns="" xmlns:mo="http://schemas.microsoft.com/office/mac/office/2008/main" xmlns:mv="urn:schemas-microsoft-com:mac:vml" xmlns:o="urn:schemas-microsoft-com:office:office" xmlns:v="urn:schemas-microsoft-com:vml" xmlns:w10="urn:schemas-microsoft-com:office:word" xmlns:w="http://schemas.openxmlformats.org/wordprocessingml/2006/main" xmlns:a14="http://schemas.microsoft.com/office/drawing/2010/main"/>
+                        <a14:shadowObscured xmlns:a14="http://schemas.microsoft.com/office/drawing/2010/main" xmlns:w="http://schemas.openxmlformats.org/wordprocessingml/2006/main" xmlns:w10="urn:schemas-microsoft-com:office:word" xmlns:v="urn:schemas-microsoft-com:vml" xmlns:o="urn:schemas-microsoft-com:office:office" xmlns:mv="urn:schemas-microsoft-com:mac:vml" xmlns:mo="http://schemas.microsoft.com/office/mac/office/2008/main" xmlns=""/>
                       </a:ext>
                     </a:extLst>
                   </pic:spPr>
@@ -6771,25 +6826,51 @@
       <w:r>
         <w:t xml:space="preserve">Figure </w:t>
       </w:r>
-      <w:fldSimple w:instr=" STYLEREF 1 \s ">
-        <w:r>
-          <w:rPr>
-            <w:noProof/>
-          </w:rPr>
-          <w:t>1</w:t>
-        </w:r>
-      </w:fldSimple>
+      <w:r>
+        <w:fldChar w:fldCharType="begin"/>
+      </w:r>
+      <w:r>
+        <w:instrText xml:space="preserve"> STYLEREF 1 \s </w:instrText>
+      </w:r>
+      <w:r>
+        <w:fldChar w:fldCharType="separate"/>
+      </w:r>
+      <w:r>
+        <w:rPr>
+          <w:noProof/>
+        </w:rPr>
+        <w:t>1</w:t>
+      </w:r>
+      <w:r>
+        <w:rPr>
+          <w:noProof/>
+        </w:rPr>
+        <w:fldChar w:fldCharType="end"/>
+      </w:r>
       <w:r>
         <w:noBreakHyphen/>
       </w:r>
-      <w:fldSimple w:instr=" SEQ Figure \* ARABIC \s 1 ">
-        <w:r>
-          <w:rPr>
-            <w:noProof/>
-          </w:rPr>
-          <w:t>2</w:t>
-        </w:r>
-      </w:fldSimple>
+      <w:r>
+        <w:fldChar w:fldCharType="begin"/>
+      </w:r>
+      <w:r>
+        <w:instrText xml:space="preserve"> SEQ Figure \* ARABIC \s 1 </w:instrText>
+      </w:r>
+      <w:r>
+        <w:fldChar w:fldCharType="separate"/>
+      </w:r>
+      <w:r>
+        <w:rPr>
+          <w:noProof/>
+        </w:rPr>
+        <w:t>2</w:t>
+      </w:r>
+      <w:r>
+        <w:rPr>
+          <w:noProof/>
+        </w:rPr>
+        <w:fldChar w:fldCharType="end"/>
+      </w:r>
       <w:bookmarkEnd w:id="20"/>
       <w:r>
         <w:t xml:space="preserve">.  </w:t>
@@ -8790,7 +8871,7 @@
                     </a:ln>
                     <a:extLst>
                       <a:ext uri="{53640926-AAD7-44d8-BBD7-CCE9431645EC}">
-                        <a14:shadowObscured xmlns="" xmlns:mo="http://schemas.microsoft.com/office/mac/office/2008/main" xmlns:mv="urn:schemas-microsoft-com:mac:vml" xmlns:o="urn:schemas-microsoft-com:office:office" xmlns:v="urn:schemas-microsoft-com:vml" xmlns:w10="urn:schemas-microsoft-com:office:word" xmlns:w="http://schemas.openxmlformats.org/wordprocessingml/2006/main" xmlns:a14="http://schemas.microsoft.com/office/drawing/2010/main"/>
+                        <a14:shadowObscured xmlns:a14="http://schemas.microsoft.com/office/drawing/2010/main" xmlns:w="http://schemas.openxmlformats.org/wordprocessingml/2006/main" xmlns:w10="urn:schemas-microsoft-com:office:word" xmlns:v="urn:schemas-microsoft-com:vml" xmlns:o="urn:schemas-microsoft-com:office:office" xmlns:mv="urn:schemas-microsoft-com:mac:vml" xmlns:mo="http://schemas.microsoft.com/office/mac/office/2008/main" xmlns=""/>
                       </a:ext>
                     </a:extLst>
                   </pic:spPr>
@@ -8809,25 +8890,51 @@
       <w:r>
         <w:t xml:space="preserve">Figure </w:t>
       </w:r>
-      <w:fldSimple w:instr=" STYLEREF 1 \s ">
-        <w:r>
-          <w:rPr>
-            <w:noProof/>
-          </w:rPr>
-          <w:t>2</w:t>
-        </w:r>
-      </w:fldSimple>
+      <w:r>
+        <w:fldChar w:fldCharType="begin"/>
+      </w:r>
+      <w:r>
+        <w:instrText xml:space="preserve"> STYLEREF 1 \s </w:instrText>
+      </w:r>
+      <w:r>
+        <w:fldChar w:fldCharType="separate"/>
+      </w:r>
+      <w:r>
+        <w:rPr>
+          <w:noProof/>
+        </w:rPr>
+        <w:t>2</w:t>
+      </w:r>
+      <w:r>
+        <w:rPr>
+          <w:noProof/>
+        </w:rPr>
+        <w:fldChar w:fldCharType="end"/>
+      </w:r>
       <w:r>
         <w:noBreakHyphen/>
       </w:r>
-      <w:fldSimple w:instr=" SEQ Figure \* ARABIC \s 1 ">
-        <w:r>
-          <w:rPr>
-            <w:noProof/>
-          </w:rPr>
-          <w:t>1</w:t>
-        </w:r>
-      </w:fldSimple>
+      <w:r>
+        <w:fldChar w:fldCharType="begin"/>
+      </w:r>
+      <w:r>
+        <w:instrText xml:space="preserve"> SEQ Figure \* ARABIC \s 1 </w:instrText>
+      </w:r>
+      <w:r>
+        <w:fldChar w:fldCharType="separate"/>
+      </w:r>
+      <w:r>
+        <w:rPr>
+          <w:noProof/>
+        </w:rPr>
+        <w:t>1</w:t>
+      </w:r>
+      <w:r>
+        <w:rPr>
+          <w:noProof/>
+        </w:rPr>
+        <w:fldChar w:fldCharType="end"/>
+      </w:r>
       <w:bookmarkEnd w:id="55"/>
       <w:r>
         <w:t>. The STIX architecture</w:t>
@@ -9577,6 +9684,9 @@
         <w:adjustRightInd w:val="0"/>
         <w:spacing w:after="240"/>
         <w:sectPr>
+          <w:endnotePr>
+            <w:numFmt w:val="decimal"/>
+          </w:endnotePr>
           <w:pgSz w:w="12240" w:h="15840"/>
           <w:pgMar w:top="1440" w:right="1440" w:bottom="720" w:left="1440" w:header="720" w:footer="720" w:gutter="0"/>
           <w:cols w:space="720"/>
@@ -9643,7 +9753,7 @@
                     </a:ln>
                     <a:extLst>
                       <a:ext uri="{53640926-AAD7-44d8-BBD7-CCE9431645EC}">
-                        <a14:shadowObscured xmlns="" xmlns:mo="http://schemas.microsoft.com/office/mac/office/2008/main" xmlns:mv="urn:schemas-microsoft-com:mac:vml" xmlns:o="urn:schemas-microsoft-com:office:office" xmlns:v="urn:schemas-microsoft-com:vml" xmlns:w10="urn:schemas-microsoft-com:office:word" xmlns:w="http://schemas.openxmlformats.org/wordprocessingml/2006/main" xmlns:a14="http://schemas.microsoft.com/office/drawing/2010/main"/>
+                        <a14:shadowObscured xmlns:a14="http://schemas.microsoft.com/office/drawing/2010/main" xmlns:w="http://schemas.openxmlformats.org/wordprocessingml/2006/main" xmlns:w10="urn:schemas-microsoft-com:office:word" xmlns:v="urn:schemas-microsoft-com:vml" xmlns:o="urn:schemas-microsoft-com:office:office" xmlns:mv="urn:schemas-microsoft-com:mac:vml" xmlns:mo="http://schemas.microsoft.com/office/mac/office/2008/main" xmlns=""/>
                       </a:ext>
                     </a:extLst>
                   </pic:spPr>
@@ -9659,6 +9769,9 @@
         <w:spacing w:after="240"/>
         <w:jc w:val="center"/>
         <w:sectPr>
+          <w:endnotePr>
+            <w:numFmt w:val="decimal"/>
+          </w:endnotePr>
           <w:pgSz w:w="15840" w:h="12240" w:orient="landscape"/>
           <w:pgMar w:top="1800" w:right="1530" w:bottom="1620" w:left="1440" w:header="720" w:footer="720" w:gutter="0"/>
           <w:cols w:space="720"/>
@@ -10933,25 +11046,51 @@
       <w:r>
         <w:t xml:space="preserve">Table </w:t>
       </w:r>
-      <w:fldSimple w:instr=" STYLEREF 1 \s ">
-        <w:r>
-          <w:rPr>
-            <w:noProof/>
-          </w:rPr>
-          <w:t>2</w:t>
-        </w:r>
-      </w:fldSimple>
+      <w:r>
+        <w:fldChar w:fldCharType="begin"/>
+      </w:r>
+      <w:r>
+        <w:instrText xml:space="preserve"> STYLEREF 1 \s </w:instrText>
+      </w:r>
+      <w:r>
+        <w:fldChar w:fldCharType="separate"/>
+      </w:r>
+      <w:r>
+        <w:rPr>
+          <w:noProof/>
+        </w:rPr>
+        <w:t>2</w:t>
+      </w:r>
+      <w:r>
+        <w:rPr>
+          <w:noProof/>
+        </w:rPr>
+        <w:fldChar w:fldCharType="end"/>
+      </w:r>
       <w:r>
         <w:noBreakHyphen/>
       </w:r>
-      <w:fldSimple w:instr=" SEQ Table \* ARABIC \s 1 ">
-        <w:r>
-          <w:rPr>
-            <w:noProof/>
-          </w:rPr>
-          <w:t>1</w:t>
-        </w:r>
-      </w:fldSimple>
+      <w:r>
+        <w:fldChar w:fldCharType="begin"/>
+      </w:r>
+      <w:r>
+        <w:instrText xml:space="preserve"> SEQ Table \* ARABIC \s 1 </w:instrText>
+      </w:r>
+      <w:r>
+        <w:fldChar w:fldCharType="separate"/>
+      </w:r>
+      <w:r>
+        <w:rPr>
+          <w:noProof/>
+        </w:rPr>
+        <w:t>1</w:t>
+      </w:r>
+      <w:r>
+        <w:rPr>
+          <w:noProof/>
+        </w:rPr>
+        <w:fldChar w:fldCharType="end"/>
+      </w:r>
       <w:bookmarkEnd w:id="87"/>
       <w:r>
         <w:t>.  Common basic data types</w:t>
@@ -11329,25 +11468,51 @@
       <w:r>
         <w:t xml:space="preserve">Table </w:t>
       </w:r>
-      <w:fldSimple w:instr=" STYLEREF 1 \s ">
-        <w:r>
-          <w:rPr>
-            <w:noProof/>
-          </w:rPr>
-          <w:t>2</w:t>
-        </w:r>
-      </w:fldSimple>
+      <w:r>
+        <w:fldChar w:fldCharType="begin"/>
+      </w:r>
+      <w:r>
+        <w:instrText xml:space="preserve"> STYLEREF 1 \s </w:instrText>
+      </w:r>
+      <w:r>
+        <w:fldChar w:fldCharType="separate"/>
+      </w:r>
+      <w:r>
+        <w:rPr>
+          <w:noProof/>
+        </w:rPr>
+        <w:t>2</w:t>
+      </w:r>
+      <w:r>
+        <w:rPr>
+          <w:noProof/>
+        </w:rPr>
+        <w:fldChar w:fldCharType="end"/>
+      </w:r>
       <w:r>
         <w:noBreakHyphen/>
       </w:r>
-      <w:fldSimple w:instr=" SEQ Table \* ARABIC \s 1 ">
-        <w:r>
-          <w:rPr>
-            <w:noProof/>
-          </w:rPr>
-          <w:t>2</w:t>
-        </w:r>
-      </w:fldSimple>
+      <w:r>
+        <w:fldChar w:fldCharType="begin"/>
+      </w:r>
+      <w:r>
+        <w:instrText xml:space="preserve"> SEQ Table \* ARABIC \s 1 </w:instrText>
+      </w:r>
+      <w:r>
+        <w:fldChar w:fldCharType="separate"/>
+      </w:r>
+      <w:r>
+        <w:rPr>
+          <w:noProof/>
+        </w:rPr>
+        <w:t>2</w:t>
+      </w:r>
+      <w:r>
+        <w:rPr>
+          <w:noProof/>
+        </w:rPr>
+        <w:fldChar w:fldCharType="end"/>
+      </w:r>
       <w:bookmarkEnd w:id="91"/>
       <w:r>
         <w:t xml:space="preserve">.  </w:t>
@@ -12380,25 +12545,51 @@
       <w:r>
         <w:t xml:space="preserve">Table </w:t>
       </w:r>
-      <w:fldSimple w:instr=" STYLEREF 1 \s ">
-        <w:r>
-          <w:rPr>
-            <w:noProof/>
-          </w:rPr>
-          <w:t>3</w:t>
-        </w:r>
-      </w:fldSimple>
+      <w:r>
+        <w:fldChar w:fldCharType="begin"/>
+      </w:r>
+      <w:r>
+        <w:instrText xml:space="preserve"> STYLEREF 1 \s </w:instrText>
+      </w:r>
+      <w:r>
+        <w:fldChar w:fldCharType="separate"/>
+      </w:r>
+      <w:r>
+        <w:rPr>
+          <w:noProof/>
+        </w:rPr>
+        <w:t>3</w:t>
+      </w:r>
+      <w:r>
+        <w:rPr>
+          <w:noProof/>
+        </w:rPr>
+        <w:fldChar w:fldCharType="end"/>
+      </w:r>
       <w:r>
         <w:noBreakHyphen/>
       </w:r>
-      <w:fldSimple w:instr=" SEQ Table \* ARABIC \s 1 ">
-        <w:r>
-          <w:rPr>
-            <w:noProof/>
-          </w:rPr>
-          <w:t>1</w:t>
-        </w:r>
-      </w:fldSimple>
+      <w:r>
+        <w:fldChar w:fldCharType="begin"/>
+      </w:r>
+      <w:r>
+        <w:instrText xml:space="preserve"> SEQ Table \* ARABIC \s 1 </w:instrText>
+      </w:r>
+      <w:r>
+        <w:fldChar w:fldCharType="separate"/>
+      </w:r>
+      <w:r>
+        <w:rPr>
+          <w:noProof/>
+        </w:rPr>
+        <w:t>1</w:t>
+      </w:r>
+      <w:r>
+        <w:rPr>
+          <w:noProof/>
+        </w:rPr>
+        <w:fldChar w:fldCharType="end"/>
+      </w:r>
       <w:bookmarkEnd w:id="97"/>
       <w:r>
         <w:t xml:space="preserve">.  </w:t>
@@ -16333,8 +16524,6 @@
       </w:pPr>
       <w:bookmarkStart w:id="98" w:name="_Toc421724797"/>
       <w:bookmarkStart w:id="99" w:name="_Toc429676515"/>
-      <w:bookmarkStart w:id="100" w:name="_GoBack"/>
-      <w:bookmarkEnd w:id="100"/>
       <w:r>
         <w:t>Naming Conventions</w:t>
       </w:r>
@@ -16389,31 +16578,57 @@
           <w:b/>
         </w:rPr>
       </w:pPr>
-      <w:bookmarkStart w:id="101" w:name="_Ref404253845"/>
+      <w:bookmarkStart w:id="100" w:name="_Ref404253845"/>
       <w:r>
         <w:lastRenderedPageBreak/>
         <w:t xml:space="preserve">Table </w:t>
       </w:r>
-      <w:fldSimple w:instr=" STYLEREF 1 \s ">
-        <w:r>
-          <w:rPr>
-            <w:noProof/>
-          </w:rPr>
-          <w:t>3</w:t>
-        </w:r>
-      </w:fldSimple>
+      <w:r>
+        <w:fldChar w:fldCharType="begin"/>
+      </w:r>
+      <w:r>
+        <w:instrText xml:space="preserve"> STYLEREF 1 \s </w:instrText>
+      </w:r>
+      <w:r>
+        <w:fldChar w:fldCharType="separate"/>
+      </w:r>
+      <w:r>
+        <w:rPr>
+          <w:noProof/>
+        </w:rPr>
+        <w:t>3</w:t>
+      </w:r>
+      <w:r>
+        <w:rPr>
+          <w:noProof/>
+        </w:rPr>
+        <w:fldChar w:fldCharType="end"/>
+      </w:r>
       <w:r>
         <w:noBreakHyphen/>
       </w:r>
-      <w:fldSimple w:instr=" SEQ Table \* ARABIC \s 1 ">
-        <w:r>
-          <w:rPr>
-            <w:noProof/>
-          </w:rPr>
-          <w:t>2</w:t>
-        </w:r>
-      </w:fldSimple>
-      <w:bookmarkEnd w:id="101"/>
+      <w:r>
+        <w:fldChar w:fldCharType="begin"/>
+      </w:r>
+      <w:r>
+        <w:instrText xml:space="preserve"> SEQ Table \* ARABIC \s 1 </w:instrText>
+      </w:r>
+      <w:r>
+        <w:fldChar w:fldCharType="separate"/>
+      </w:r>
+      <w:r>
+        <w:rPr>
+          <w:noProof/>
+        </w:rPr>
+        <w:t>2</w:t>
+      </w:r>
+      <w:r>
+        <w:rPr>
+          <w:noProof/>
+        </w:rPr>
+        <w:fldChar w:fldCharType="end"/>
+      </w:r>
+      <w:bookmarkEnd w:id="100"/>
       <w:r>
         <w:t>.  Naming formats of different object types</w:t>
       </w:r>
@@ -16730,14 +16945,14 @@
         <w:spacing w:before="360" w:after="60"/>
         <w:ind w:left="720" w:hanging="720"/>
       </w:pPr>
-      <w:bookmarkStart w:id="102" w:name="_Toc421724798"/>
-      <w:bookmarkStart w:id="103" w:name="_Toc429676516"/>
-      <w:bookmarkStart w:id="104" w:name="_Ref400990175"/>
+      <w:bookmarkStart w:id="101" w:name="_Toc421724798"/>
+      <w:bookmarkStart w:id="102" w:name="_Toc429676516"/>
+      <w:bookmarkStart w:id="103" w:name="_Ref400990175"/>
       <w:r>
         <w:t>Identifiers</w:t>
       </w:r>
+      <w:bookmarkEnd w:id="101"/>
       <w:bookmarkEnd w:id="102"/>
-      <w:bookmarkEnd w:id="103"/>
     </w:p>
     <w:p>
       <w:pPr>
@@ -16906,7 +17121,7 @@
         <w:t>Enabling analysis pivoting on content with multiple contexts (e.g., the same IP Address seen in multiple Incidents and with connections to multiple TTPs and Indicators)</w:t>
       </w:r>
     </w:p>
-    <w:bookmarkEnd w:id="104"/>
+    <w:bookmarkEnd w:id="103"/>
     <w:p>
       <w:pPr>
         <w:spacing w:after="120"/>
@@ -16981,14 +17196,14 @@
       <w:pPr>
         <w:pStyle w:val="Heading1"/>
       </w:pPr>
-      <w:bookmarkStart w:id="105" w:name="_Ref427252564"/>
-      <w:bookmarkStart w:id="106" w:name="_Toc429676517"/>
+      <w:bookmarkStart w:id="104" w:name="_Ref427252564"/>
+      <w:bookmarkStart w:id="105" w:name="_Toc429676517"/>
       <w:r>
         <w:lastRenderedPageBreak/>
         <w:t>Relationships to Other Externally-defined Data Models</w:t>
       </w:r>
+      <w:bookmarkEnd w:id="104"/>
       <w:bookmarkEnd w:id="105"/>
-      <w:bookmarkEnd w:id="106"/>
     </w:p>
     <w:p>
       <w:pPr>
@@ -17109,13 +17324,13 @@
         <w:spacing w:before="360" w:after="60"/>
         <w:ind w:left="720" w:hanging="720"/>
       </w:pPr>
-      <w:bookmarkStart w:id="107" w:name="_Toc421724800"/>
-      <w:bookmarkStart w:id="108" w:name="_Toc429676518"/>
+      <w:bookmarkStart w:id="106" w:name="_Toc421724800"/>
+      <w:bookmarkStart w:id="107" w:name="_Toc429676518"/>
       <w:r>
         <w:t>Common Attack Pattern Enumeration and Classification (CAPEC)</w:t>
       </w:r>
+      <w:bookmarkEnd w:id="106"/>
       <w:bookmarkEnd w:id="107"/>
-      <w:bookmarkEnd w:id="108"/>
     </w:p>
     <w:p>
       <w:pPr>
@@ -17225,13 +17440,13 @@
         <w:spacing w:before="360" w:after="60"/>
         <w:ind w:left="720" w:hanging="720"/>
       </w:pPr>
-      <w:bookmarkStart w:id="109" w:name="_Toc421724801"/>
-      <w:bookmarkStart w:id="110" w:name="_Toc429676519"/>
+      <w:bookmarkStart w:id="108" w:name="_Toc421724801"/>
+      <w:bookmarkStart w:id="109" w:name="_Toc429676519"/>
       <w:r>
         <w:t>Common Vulnerability Reporting Framework (CVRF)</w:t>
       </w:r>
+      <w:bookmarkEnd w:id="108"/>
       <w:bookmarkEnd w:id="109"/>
-      <w:bookmarkEnd w:id="110"/>
     </w:p>
     <w:p>
       <w:pPr>
@@ -17316,13 +17531,13 @@
         <w:spacing w:before="360" w:after="60"/>
         <w:ind w:left="720" w:hanging="720"/>
       </w:pPr>
-      <w:bookmarkStart w:id="111" w:name="_Toc421724802"/>
-      <w:bookmarkStart w:id="112" w:name="_Toc429676520"/>
+      <w:bookmarkStart w:id="110" w:name="_Toc421724802"/>
+      <w:bookmarkStart w:id="111" w:name="_Toc429676520"/>
       <w:r>
         <w:t>Customer Information Quality (CIQ)</w:t>
       </w:r>
+      <w:bookmarkEnd w:id="110"/>
       <w:bookmarkEnd w:id="111"/>
-      <w:bookmarkEnd w:id="112"/>
     </w:p>
     <w:p>
       <w:pPr>
@@ -17386,9 +17601,9 @@
         <w:spacing w:before="360" w:after="60"/>
         <w:ind w:left="720" w:hanging="720"/>
       </w:pPr>
-      <w:bookmarkStart w:id="113" w:name="_Ref404274938"/>
-      <w:bookmarkStart w:id="114" w:name="_Toc421724803"/>
-      <w:bookmarkStart w:id="115" w:name="_Toc429676521"/>
+      <w:bookmarkStart w:id="112" w:name="_Ref404274938"/>
+      <w:bookmarkStart w:id="113" w:name="_Toc421724803"/>
+      <w:bookmarkStart w:id="114" w:name="_Toc429676521"/>
       <w:r>
         <w:t xml:space="preserve">Cyber Observable </w:t>
       </w:r>
@@ -17398,9 +17613,9 @@
       <w:r>
         <w:t>(CybOX)</w:t>
       </w:r>
+      <w:bookmarkEnd w:id="112"/>
       <w:bookmarkEnd w:id="113"/>
       <w:bookmarkEnd w:id="114"/>
-      <w:bookmarkEnd w:id="115"/>
     </w:p>
     <w:p>
       <w:r>
@@ -17450,13 +17665,13 @@
         <w:spacing w:before="360" w:after="60"/>
         <w:ind w:left="720" w:hanging="720"/>
       </w:pPr>
-      <w:bookmarkStart w:id="116" w:name="_Toc421724804"/>
-      <w:bookmarkStart w:id="117" w:name="_Toc429676522"/>
+      <w:bookmarkStart w:id="115" w:name="_Toc421724804"/>
+      <w:bookmarkStart w:id="116" w:name="_Toc429676522"/>
       <w:r>
         <w:t>Malware Attribute Enumeration and Characterization (MAEC)</w:t>
       </w:r>
+      <w:bookmarkEnd w:id="115"/>
       <w:bookmarkEnd w:id="116"/>
-      <w:bookmarkEnd w:id="117"/>
     </w:p>
     <w:p>
       <w:pPr>
@@ -17565,13 +17780,13 @@
         <w:spacing w:before="360" w:after="60"/>
         <w:ind w:left="720" w:hanging="720"/>
       </w:pPr>
-      <w:bookmarkStart w:id="118" w:name="_Toc421724805"/>
-      <w:bookmarkStart w:id="119" w:name="_Toc429676523"/>
+      <w:bookmarkStart w:id="117" w:name="_Toc421724805"/>
+      <w:bookmarkStart w:id="118" w:name="_Toc429676523"/>
       <w:r>
         <w:t>Open Indicators of Compromise (OpenIOC)</w:t>
       </w:r>
+      <w:bookmarkEnd w:id="117"/>
       <w:bookmarkEnd w:id="118"/>
-      <w:bookmarkEnd w:id="119"/>
     </w:p>
     <w:p>
       <w:pPr>
@@ -17620,13 +17835,13 @@
         <w:spacing w:before="360" w:after="60"/>
         <w:ind w:left="720" w:hanging="720"/>
       </w:pPr>
-      <w:bookmarkStart w:id="120" w:name="_Toc421724806"/>
-      <w:bookmarkStart w:id="121" w:name="_Toc429676524"/>
+      <w:bookmarkStart w:id="119" w:name="_Toc421724806"/>
+      <w:bookmarkStart w:id="120" w:name="_Toc429676524"/>
       <w:r>
         <w:t>Open Vulnerability and Assessment Language (OVAL)</w:t>
       </w:r>
+      <w:bookmarkEnd w:id="119"/>
       <w:bookmarkEnd w:id="120"/>
-      <w:bookmarkEnd w:id="121"/>
     </w:p>
     <w:p>
       <w:r>
@@ -17690,15 +17905,15 @@
       <w:pPr>
         <w:pStyle w:val="Heading1"/>
       </w:pPr>
-      <w:bookmarkStart w:id="122" w:name="_Ref428179452"/>
-      <w:bookmarkStart w:id="123" w:name="_Toc429676525"/>
+      <w:bookmarkStart w:id="121" w:name="_Ref428179452"/>
+      <w:bookmarkStart w:id="122" w:name="_Toc429676525"/>
       <w:r>
         <w:lastRenderedPageBreak/>
         <w:t>Conformance</w:t>
       </w:r>
       <w:bookmarkEnd w:id="94"/>
+      <w:bookmarkEnd w:id="121"/>
       <w:bookmarkEnd w:id="122"/>
-      <w:bookmarkEnd w:id="123"/>
     </w:p>
     <w:p>
       <w:r>
@@ -17735,9 +17950,9 @@
       <w:pPr>
         <w:pStyle w:val="AppendixHeading1"/>
       </w:pPr>
-      <w:bookmarkStart w:id="124" w:name="_Toc85472897"/>
-      <w:bookmarkStart w:id="125" w:name="_Toc287332012"/>
-      <w:bookmarkStart w:id="126" w:name="_Toc429676526"/>
+      <w:bookmarkStart w:id="123" w:name="_Toc85472897"/>
+      <w:bookmarkStart w:id="124" w:name="_Toc287332012"/>
+      <w:bookmarkStart w:id="125" w:name="_Toc429676526"/>
       <w:r>
         <w:lastRenderedPageBreak/>
         <w:t>Acknowl</w:t>
@@ -17751,9 +17966,9 @@
       <w:r>
         <w:t>ments</w:t>
       </w:r>
+      <w:bookmarkEnd w:id="123"/>
       <w:bookmarkEnd w:id="124"/>
       <w:bookmarkEnd w:id="125"/>
-      <w:bookmarkEnd w:id="126"/>
     </w:p>
     <w:p>
       <w:r>
@@ -18292,16 +18507,18 @@
       <w:pPr>
         <w:pStyle w:val="AppendixHeading1"/>
       </w:pPr>
-      <w:bookmarkStart w:id="127" w:name="_Toc85472898"/>
-      <w:bookmarkStart w:id="128" w:name="_Toc287332014"/>
-      <w:bookmarkStart w:id="129" w:name="_Toc429676527"/>
+      <w:bookmarkStart w:id="126" w:name="_Toc85472898"/>
+      <w:bookmarkStart w:id="127" w:name="_Toc287332014"/>
+      <w:bookmarkStart w:id="128" w:name="_Toc429676527"/>
+      <w:bookmarkStart w:id="129" w:name="_GoBack"/>
+      <w:bookmarkEnd w:id="129"/>
       <w:r>
         <w:lastRenderedPageBreak/>
         <w:t>Revision History</w:t>
       </w:r>
+      <w:bookmarkEnd w:id="126"/>
       <w:bookmarkEnd w:id="127"/>
       <w:bookmarkEnd w:id="128"/>
-      <w:bookmarkEnd w:id="129"/>
     </w:p>
     <w:tbl>
       <w:tblPr>
@@ -18451,6 +18668,9 @@
     </w:tbl>
     <w:p/>
     <w:sectPr>
+      <w:endnotePr>
+        <w:numFmt w:val="decimal"/>
+      </w:endnotePr>
       <w:pgSz w:w="12240" w:h="15840" w:code="1"/>
       <w:pgMar w:top="1440" w:right="1440" w:bottom="720" w:left="1440" w:header="720" w:footer="720" w:gutter="0"/>
       <w:cols w:space="720"/>
@@ -18698,7 +18918,7 @@
         <w:sz w:val="16"/>
         <w:szCs w:val="16"/>
       </w:rPr>
-      <w:t>18</w:t>
+      <w:t>25</w:t>
     </w:r>
     <w:r>
       <w:rPr>
@@ -22947,7 +23167,7 @@
 </file>
 
 <file path=customXml/itemProps1.xml><?xml version="1.0" encoding="utf-8"?>
-<ds:datastoreItem xmlns:ds="http://schemas.openxmlformats.org/officeDocument/2006/customXml" ds:itemID="{5640BE18-E7CD-4306-9A77-DECB3F8C96E1}">
+<ds:datastoreItem xmlns:ds="http://schemas.openxmlformats.org/officeDocument/2006/customXml" ds:itemID="{A50D0F22-A809-402A-B896-7EBE723D5700}">
   <ds:schemaRefs>
     <ds:schemaRef ds:uri="http://schemas.openxmlformats.org/officeDocument/2006/bibliography"/>
   </ds:schemaRefs>

</xml_diff>